<commit_message>
Upisane potrebne izmene vezane za aktivnosti
</commit_message>
<xml_diff>
--- a/Logicki okvir.docx
+++ b/Logicki okvir.docx
@@ -1,6 +1,6 @@
 
 <file path=word/document.xml><?xml version="1.0" encoding="utf-8"?>
-<w:document xmlns:wpc="http://schemas.microsoft.com/office/word/2010/wordprocessingCanvas" xmlns:mc="http://schemas.openxmlformats.org/markup-compatibility/2006" xmlns:o="urn:schemas-microsoft-com:office:office" xmlns:r="http://schemas.openxmlformats.org/officeDocument/2006/relationships" xmlns:m="http://schemas.openxmlformats.org/officeDocument/2006/math" xmlns:v="urn:schemas-microsoft-com:vml" xmlns:wp14="http://schemas.microsoft.com/office/word/2010/wordprocessingDrawing" xmlns:wp="http://schemas.openxmlformats.org/drawingml/2006/wordprocessingDrawing" xmlns:w10="urn:schemas-microsoft-com:office:word" xmlns:w="http://schemas.openxmlformats.org/wordprocessingml/2006/main" xmlns:w14="http://schemas.microsoft.com/office/word/2010/wordml" xmlns:w15="http://schemas.microsoft.com/office/word/2012/wordml" xmlns:wpg="http://schemas.microsoft.com/office/word/2010/wordprocessingGroup" xmlns:wpi="http://schemas.microsoft.com/office/word/2010/wordprocessingInk" xmlns:wne="http://schemas.microsoft.com/office/word/2006/wordml" xmlns:wps="http://schemas.microsoft.com/office/word/2010/wordprocessingShape" mc:Ignorable="w14 w15 wp14">
+<w:document xmlns:wpc="http://schemas.microsoft.com/office/word/2010/wordprocessingCanvas" xmlns:cx="http://schemas.microsoft.com/office/drawing/2014/chartex" xmlns:mc="http://schemas.openxmlformats.org/markup-compatibility/2006" xmlns:o="urn:schemas-microsoft-com:office:office" xmlns:r="http://schemas.openxmlformats.org/officeDocument/2006/relationships" xmlns:m="http://schemas.openxmlformats.org/officeDocument/2006/math" xmlns:v="urn:schemas-microsoft-com:vml" xmlns:wp14="http://schemas.microsoft.com/office/word/2010/wordprocessingDrawing" xmlns:wp="http://schemas.openxmlformats.org/drawingml/2006/wordprocessingDrawing" xmlns:w10="urn:schemas-microsoft-com:office:word" xmlns:w="http://schemas.openxmlformats.org/wordprocessingml/2006/main" xmlns:w14="http://schemas.microsoft.com/office/word/2010/wordml" xmlns:w15="http://schemas.microsoft.com/office/word/2012/wordml" xmlns:w16se="http://schemas.microsoft.com/office/word/2015/wordml/symex" xmlns:wpg="http://schemas.microsoft.com/office/word/2010/wordprocessingGroup" xmlns:wpi="http://schemas.microsoft.com/office/word/2010/wordprocessingInk" xmlns:wne="http://schemas.microsoft.com/office/word/2006/wordml" xmlns:wps="http://schemas.microsoft.com/office/word/2010/wordprocessingShape" mc:Ignorable="w14 w15 w16se wp14">
   <w:body>
     <w:p>
       <w:pPr>
@@ -130,7 +130,6 @@
               <w:pStyle w:val="Heading3"/>
               <w:spacing w:before="0" w:after="0"/>
               <w:jc w:val="left"/>
-              <w:outlineLvl w:val="2"/>
               <w:rPr>
                 <w:rFonts w:ascii="Times New Roman" w:eastAsia="Times New Roman" w:hAnsi="Times New Roman" w:cs="Times New Roman"/>
                 <w:i w:val="0"/>
@@ -452,7 +451,6 @@
               <w:spacing w:before="0" w:after="0"/>
               <w:ind w:firstLine="0"/>
               <w:jc w:val="left"/>
-              <w:outlineLvl w:val="3"/>
               <w:rPr>
                 <w:rFonts w:ascii="Times New Roman" w:eastAsia="Times New Roman" w:hAnsi="Times New Roman" w:cs="Times New Roman"/>
                 <w:smallCaps w:val="0"/>
@@ -710,7 +708,6 @@
               </w:tabs>
               <w:spacing w:before="0" w:after="0"/>
               <w:jc w:val="left"/>
-              <w:outlineLvl w:val="2"/>
               <w:rPr>
                 <w:rFonts w:ascii="Times New Roman" w:eastAsia="Times New Roman" w:hAnsi="Times New Roman" w:cs="Times New Roman"/>
                 <w:i w:val="0"/>
@@ -926,7 +923,6 @@
               <w:spacing w:before="0" w:after="0"/>
               <w:ind w:left="0" w:firstLine="0"/>
               <w:jc w:val="left"/>
-              <w:outlineLvl w:val="1"/>
               <w:rPr>
                 <w:rFonts w:ascii="Times New Roman" w:eastAsia="Times New Roman" w:hAnsi="Times New Roman" w:cs="Times New Roman"/>
                 <w:color w:val="000000"/>
@@ -8867,8 +8863,6 @@
                 <w:highlight w:val="white"/>
               </w:rPr>
             </w:pPr>
-            <w:bookmarkStart w:id="0" w:name="_GoBack"/>
-            <w:bookmarkEnd w:id="0"/>
             <w:r>
               <w:rPr>
                 <w:color w:val="0D0D0D"/>
@@ -9168,7 +9162,7 @@
                 <w:szCs w:val="20"/>
                 <w:highlight w:val="white"/>
               </w:rPr>
-              <w:t>3.5.3</w:t>
+              <w:t>3.5.</w:t>
             </w:r>
             <w:proofErr w:type="gramStart"/>
             <w:r>
@@ -9178,7 +9172,7 @@
                 <w:szCs w:val="20"/>
                 <w:highlight w:val="white"/>
               </w:rPr>
-              <w:t>.Identifikovane</w:t>
+              <w:t>3.Identifikovane</w:t>
             </w:r>
             <w:proofErr w:type="gramEnd"/>
             <w:r>
@@ -9211,7 +9205,7 @@
                 <w:szCs w:val="20"/>
                 <w:highlight w:val="white"/>
               </w:rPr>
-              <w:t>3.5.4</w:t>
+              <w:t>3.5.</w:t>
             </w:r>
             <w:proofErr w:type="gramStart"/>
             <w:r>
@@ -9221,7 +9215,7 @@
                 <w:szCs w:val="20"/>
                 <w:highlight w:val="white"/>
               </w:rPr>
-              <w:t>.Broj</w:t>
+              <w:t>4.Broj</w:t>
             </w:r>
             <w:proofErr w:type="gramEnd"/>
             <w:r>
@@ -9354,7 +9348,7 @@
                 <w:szCs w:val="20"/>
                 <w:highlight w:val="white"/>
               </w:rPr>
-              <w:t>3.7.3</w:t>
+              <w:t>3.7.</w:t>
             </w:r>
             <w:proofErr w:type="gramStart"/>
             <w:r>
@@ -9364,7 +9358,7 @@
                 <w:szCs w:val="20"/>
                 <w:highlight w:val="white"/>
               </w:rPr>
-              <w:t>.Utvrđene</w:t>
+              <w:t>3.Utvrđene</w:t>
             </w:r>
             <w:proofErr w:type="gramEnd"/>
             <w:r>
@@ -9443,7 +9437,7 @@
                 <w:szCs w:val="20"/>
                 <w:highlight w:val="white"/>
               </w:rPr>
-              <w:t>3.8.3</w:t>
+              <w:t>3.8.</w:t>
             </w:r>
             <w:proofErr w:type="gramStart"/>
             <w:r>
@@ -9453,7 +9447,7 @@
                 <w:szCs w:val="20"/>
                 <w:highlight w:val="white"/>
               </w:rPr>
-              <w:t>.Angažman</w:t>
+              <w:t>3.Angažman</w:t>
             </w:r>
             <w:proofErr w:type="gramEnd"/>
             <w:r>
@@ -9496,7 +9490,7 @@
                 <w:szCs w:val="20"/>
                 <w:highlight w:val="white"/>
               </w:rPr>
-              <w:t>3.9.1</w:t>
+              <w:t>3.9.</w:t>
             </w:r>
             <w:proofErr w:type="gramStart"/>
             <w:r>
@@ -9506,7 +9500,7 @@
                 <w:szCs w:val="20"/>
                 <w:highlight w:val="white"/>
               </w:rPr>
-              <w:t>.Plan</w:t>
+              <w:t>1.Plan</w:t>
             </w:r>
             <w:proofErr w:type="gramEnd"/>
             <w:r>
@@ -9539,7 +9533,7 @@
                 <w:szCs w:val="20"/>
                 <w:highlight w:val="white"/>
               </w:rPr>
-              <w:t>3.9.2</w:t>
+              <w:t>3.9.</w:t>
             </w:r>
             <w:proofErr w:type="gramStart"/>
             <w:r>
@@ -9549,7 +9543,7 @@
                 <w:szCs w:val="20"/>
                 <w:highlight w:val="white"/>
               </w:rPr>
-              <w:t>.Učestalost</w:t>
+              <w:t>2.Učestalost</w:t>
             </w:r>
             <w:proofErr w:type="gramEnd"/>
             <w:r>
@@ -9582,7 +9576,7 @@
                 <w:szCs w:val="20"/>
                 <w:highlight w:val="white"/>
               </w:rPr>
-              <w:t>3.9.3</w:t>
+              <w:t>3.9.</w:t>
             </w:r>
             <w:proofErr w:type="gramStart"/>
             <w:r>
@@ -9592,7 +9586,7 @@
                 <w:szCs w:val="20"/>
                 <w:highlight w:val="white"/>
               </w:rPr>
-              <w:t>.Broj</w:t>
+              <w:t>3.Broj</w:t>
             </w:r>
             <w:proofErr w:type="gramEnd"/>
             <w:r>
@@ -10729,25 +10723,57 @@
               </w:rPr>
               <w:t>1.1 Procena potreba i studija izvodljivosti</w:t>
             </w:r>
-          </w:p>
-          <w:p>
-            <w:pPr>
-              <w:widowControl w:val="0"/>
-              <w:tabs>
-                <w:tab w:val="left" w:pos="228"/>
-              </w:tabs>
-              <w:ind w:left="86"/>
-              <w:rPr>
-                <w:sz w:val="20"/>
-                <w:szCs w:val="20"/>
-              </w:rPr>
-            </w:pPr>
-            <w:r>
-              <w:rPr>
-                <w:sz w:val="20"/>
-                <w:szCs w:val="20"/>
-              </w:rPr>
-              <w:t>1.1.1 Vodite intervjue i fokus grupe sa zainteresovanim stranama.</w:t>
+            <w:r>
+              <w:rPr>
+                <w:b/>
+                <w:sz w:val="20"/>
+                <w:szCs w:val="20"/>
+              </w:rPr>
+              <w:t xml:space="preserve"> </w:t>
+            </w:r>
+            <w:r>
+              <w:rPr>
+                <w:b/>
+                <w:color w:val="FF0000"/>
+                <w:sz w:val="20"/>
+                <w:szCs w:val="20"/>
+              </w:rPr>
+              <w:t>poboljsanja IT sistema</w:t>
+            </w:r>
+          </w:p>
+          <w:p>
+            <w:pPr>
+              <w:widowControl w:val="0"/>
+              <w:tabs>
+                <w:tab w:val="left" w:pos="228"/>
+              </w:tabs>
+              <w:ind w:left="86"/>
+              <w:rPr>
+                <w:sz w:val="20"/>
+                <w:szCs w:val="20"/>
+              </w:rPr>
+            </w:pPr>
+            <w:r>
+              <w:rPr>
+                <w:sz w:val="20"/>
+                <w:szCs w:val="20"/>
+              </w:rPr>
+              <w:t xml:space="preserve">1.1.1 </w:t>
+            </w:r>
+            <w:r>
+              <w:rPr>
+                <w:color w:val="FF0000"/>
+                <w:sz w:val="20"/>
+                <w:szCs w:val="20"/>
+              </w:rPr>
+              <w:t>Vodite</w:t>
+            </w:r>
+            <w:r>
+              <w:rPr>
+                <w:sz w:val="20"/>
+                <w:szCs w:val="20"/>
+              </w:rPr>
+              <w:t xml:space="preserve"> intervjue i fokus grupe sa zainteresovanim stranama.</w:t>
             </w:r>
           </w:p>
           <w:p>
@@ -10788,7 +10814,52 @@
                 <w:sz w:val="20"/>
                 <w:szCs w:val="20"/>
               </w:rPr>
-              <w:t>1.2 Definišjte ciljeve i opseg</w:t>
+              <w:t xml:space="preserve">1.2 </w:t>
+            </w:r>
+            <w:r>
+              <w:rPr>
+                <w:b/>
+                <w:color w:val="FF0000"/>
+                <w:sz w:val="20"/>
+                <w:szCs w:val="20"/>
+              </w:rPr>
+              <w:t>Definisanje</w:t>
+            </w:r>
+            <w:r>
+              <w:rPr>
+                <w:b/>
+                <w:color w:val="FF0000"/>
+                <w:sz w:val="20"/>
+                <w:szCs w:val="20"/>
+              </w:rPr>
+              <w:t xml:space="preserve"> cilj</w:t>
+            </w:r>
+            <w:r>
+              <w:rPr>
+                <w:b/>
+                <w:color w:val="FF0000"/>
+                <w:sz w:val="20"/>
+                <w:szCs w:val="20"/>
+              </w:rPr>
+              <w:t>eva</w:t>
+            </w:r>
+            <w:r>
+              <w:rPr>
+                <w:b/>
+                <w:color w:val="FF0000"/>
+                <w:sz w:val="20"/>
+                <w:szCs w:val="20"/>
+              </w:rPr>
+              <w:t xml:space="preserve"> i opseg</w:t>
+            </w:r>
+            <w:r>
+              <w:rPr>
+                <w:b/>
+                <w:color w:val="FF0000"/>
+                <w:sz w:val="20"/>
+                <w:szCs w:val="20"/>
+              </w:rPr>
+              <w:t>a</w:t>
             </w:r>
           </w:p>
           <w:p>
@@ -11378,6 +11449,8 @@
               </w:rPr>
               <w:t>2.Analiza ciljeva za unapređenje programa stručnih praksi u oblasti Poslovne informatike</w:t>
             </w:r>
+            <w:bookmarkStart w:id="0" w:name="_GoBack"/>
+            <w:bookmarkEnd w:id="0"/>
           </w:p>
           <w:p>
             <w:pPr>
@@ -11430,7 +11503,31 @@
                 <w:sz w:val="20"/>
                 <w:szCs w:val="20"/>
               </w:rPr>
-              <w:t xml:space="preserve">   2.1.1. Organizovanje radionica ili sastanaka sa relevantnim članovima tima radi identifikacije ključnih ciljeva.</w:t>
+              <w:t xml:space="preserve">   2.1.1. </w:t>
+            </w:r>
+            <w:commentRangeStart w:id="1"/>
+            <w:r>
+              <w:rPr>
+                <w:color w:val="FF0000"/>
+                <w:sz w:val="20"/>
+                <w:szCs w:val="20"/>
+              </w:rPr>
+              <w:t>Organizovanje</w:t>
+            </w:r>
+            <w:commentRangeEnd w:id="1"/>
+            <w:r>
+              <w:rPr>
+                <w:rStyle w:val="CommentReference"/>
+              </w:rPr>
+              <w:commentReference w:id="1"/>
+            </w:r>
+            <w:r>
+              <w:rPr>
+                <w:color w:val="FF0000"/>
+                <w:sz w:val="20"/>
+                <w:szCs w:val="20"/>
+              </w:rPr>
+              <w:t xml:space="preserve"> radionica ili sastanaka sa relevantnim članovima tima radi identifikacije ključnih ciljeva.</w:t>
             </w:r>
           </w:p>
           <w:p>
@@ -11451,7 +11548,15 @@
                 <w:szCs w:val="20"/>
               </w:rPr>
               <w:lastRenderedPageBreak/>
-              <w:t xml:space="preserve">   2.1.2. Formulisanje jasnih i merljivih ciljeva koji su usklađeni sa potrebama organizacije i interesima aktera.</w:t>
+              <w:t xml:space="preserve">   2.1.2.</w:t>
+            </w:r>
+            <w:r>
+              <w:rPr>
+                <w:color w:val="FF0000"/>
+                <w:sz w:val="20"/>
+                <w:szCs w:val="20"/>
+              </w:rPr>
+              <w:t xml:space="preserve"> Formulisanje jasnih i merljivih ciljeva koji su usklađeni sa potrebama organizacije i interesima aktera.</w:t>
             </w:r>
           </w:p>
           <w:p>
@@ -11549,33 +11654,45 @@
               </w:tabs>
               <w:ind w:left="86"/>
               <w:rPr>
-                <w:sz w:val="20"/>
-                <w:szCs w:val="20"/>
-              </w:rPr>
-            </w:pPr>
-            <w:r>
-              <w:rPr>
-                <w:b/>
-                <w:sz w:val="20"/>
-                <w:szCs w:val="20"/>
-              </w:rPr>
-              <w:t>2.3. Identifikacija ključnih aktera:</w:t>
-            </w:r>
-          </w:p>
-          <w:p>
-            <w:pPr>
-              <w:widowControl w:val="0"/>
-              <w:tabs>
-                <w:tab w:val="left" w:pos="228"/>
-              </w:tabs>
-              <w:ind w:left="86"/>
-              <w:rPr>
-                <w:sz w:val="20"/>
-                <w:szCs w:val="20"/>
-              </w:rPr>
-            </w:pPr>
-            <w:r>
-              <w:rPr>
+                <w:color w:val="FF0000"/>
+                <w:sz w:val="20"/>
+                <w:szCs w:val="20"/>
+              </w:rPr>
+            </w:pPr>
+            <w:r>
+              <w:rPr>
+                <w:b/>
+                <w:sz w:val="20"/>
+                <w:szCs w:val="20"/>
+              </w:rPr>
+              <w:t>2</w:t>
+            </w:r>
+            <w:r>
+              <w:rPr>
+                <w:b/>
+                <w:color w:val="FF0000"/>
+                <w:sz w:val="20"/>
+                <w:szCs w:val="20"/>
+              </w:rPr>
+              <w:t>.3. Identifikacija ključnih aktera:</w:t>
+            </w:r>
+          </w:p>
+          <w:p>
+            <w:pPr>
+              <w:widowControl w:val="0"/>
+              <w:tabs>
+                <w:tab w:val="left" w:pos="228"/>
+              </w:tabs>
+              <w:ind w:left="86"/>
+              <w:rPr>
+                <w:color w:val="FF0000"/>
+                <w:sz w:val="20"/>
+                <w:szCs w:val="20"/>
+              </w:rPr>
+            </w:pPr>
+            <w:r>
+              <w:rPr>
+                <w:color w:val="FF0000"/>
                 <w:sz w:val="20"/>
                 <w:szCs w:val="20"/>
               </w:rPr>
@@ -11590,12 +11707,14 @@
               </w:tabs>
               <w:ind w:left="86"/>
               <w:rPr>
-                <w:sz w:val="20"/>
-                <w:szCs w:val="20"/>
-              </w:rPr>
-            </w:pPr>
-            <w:r>
-              <w:rPr>
+                <w:color w:val="FF0000"/>
+                <w:sz w:val="20"/>
+                <w:szCs w:val="20"/>
+              </w:rPr>
+            </w:pPr>
+            <w:r>
+              <w:rPr>
+                <w:color w:val="FF0000"/>
                 <w:sz w:val="20"/>
                 <w:szCs w:val="20"/>
               </w:rPr>
@@ -11610,46 +11729,60 @@
               </w:tabs>
               <w:ind w:left="86"/>
               <w:rPr>
-                <w:sz w:val="20"/>
-                <w:szCs w:val="20"/>
-              </w:rPr>
-            </w:pPr>
-          </w:p>
-          <w:p>
-            <w:pPr>
-              <w:widowControl w:val="0"/>
-              <w:tabs>
-                <w:tab w:val="left" w:pos="228"/>
-              </w:tabs>
-              <w:ind w:left="86"/>
-              <w:rPr>
-                <w:sz w:val="20"/>
-                <w:szCs w:val="20"/>
-              </w:rPr>
-            </w:pPr>
-            <w:r>
-              <w:rPr>
-                <w:b/>
+                <w:color w:val="FF0000"/>
+                <w:sz w:val="20"/>
+                <w:szCs w:val="20"/>
+              </w:rPr>
+            </w:pPr>
+          </w:p>
+          <w:p>
+            <w:pPr>
+              <w:widowControl w:val="0"/>
+              <w:tabs>
+                <w:tab w:val="left" w:pos="228"/>
+              </w:tabs>
+              <w:ind w:left="86"/>
+              <w:rPr>
+                <w:color w:val="FF0000"/>
+                <w:sz w:val="20"/>
+                <w:szCs w:val="20"/>
+              </w:rPr>
+            </w:pPr>
+            <w:commentRangeStart w:id="2"/>
+            <w:r>
+              <w:rPr>
+                <w:b/>
+                <w:color w:val="FF0000"/>
                 <w:sz w:val="20"/>
                 <w:szCs w:val="20"/>
               </w:rPr>
               <w:t>2.4. Analiza potreba i zahteva:</w:t>
             </w:r>
-          </w:p>
-          <w:p>
-            <w:pPr>
-              <w:widowControl w:val="0"/>
-              <w:tabs>
-                <w:tab w:val="left" w:pos="228"/>
-              </w:tabs>
-              <w:ind w:left="86"/>
-              <w:rPr>
-                <w:sz w:val="20"/>
-                <w:szCs w:val="20"/>
-              </w:rPr>
-            </w:pPr>
-            <w:r>
-              <w:rPr>
+            <w:commentRangeEnd w:id="2"/>
+            <w:r>
+              <w:rPr>
+                <w:rStyle w:val="CommentReference"/>
+                <w:color w:val="FF0000"/>
+              </w:rPr>
+              <w:commentReference w:id="2"/>
+            </w:r>
+          </w:p>
+          <w:p>
+            <w:pPr>
+              <w:widowControl w:val="0"/>
+              <w:tabs>
+                <w:tab w:val="left" w:pos="228"/>
+              </w:tabs>
+              <w:ind w:left="86"/>
+              <w:rPr>
+                <w:color w:val="FF0000"/>
+                <w:sz w:val="20"/>
+                <w:szCs w:val="20"/>
+              </w:rPr>
+            </w:pPr>
+            <w:r>
+              <w:rPr>
+                <w:color w:val="FF0000"/>
                 <w:sz w:val="20"/>
                 <w:szCs w:val="20"/>
               </w:rPr>
@@ -11664,12 +11797,14 @@
               </w:tabs>
               <w:ind w:left="86"/>
               <w:rPr>
-                <w:sz w:val="20"/>
-                <w:szCs w:val="20"/>
-              </w:rPr>
-            </w:pPr>
-            <w:r>
-              <w:rPr>
+                <w:color w:val="FF0000"/>
+                <w:sz w:val="20"/>
+                <w:szCs w:val="20"/>
+              </w:rPr>
+            </w:pPr>
+            <w:r>
+              <w:rPr>
+                <w:color w:val="FF0000"/>
                 <w:sz w:val="20"/>
                 <w:szCs w:val="20"/>
               </w:rPr>
@@ -11684,6 +11819,7 @@
               </w:tabs>
               <w:ind w:left="86"/>
               <w:rPr>
+                <w:color w:val="FF0000"/>
                 <w:sz w:val="20"/>
                 <w:szCs w:val="20"/>
               </w:rPr>
@@ -11832,6 +11968,46 @@
                 <w:sz w:val="20"/>
                 <w:szCs w:val="20"/>
               </w:rPr>
+              <w:t>2.6.2 Donosenje plaa formiranja SP</w:t>
+            </w:r>
+          </w:p>
+          <w:p>
+            <w:pPr>
+              <w:widowControl w:val="0"/>
+              <w:tabs>
+                <w:tab w:val="left" w:pos="228"/>
+              </w:tabs>
+              <w:ind w:left="86"/>
+              <w:rPr>
+                <w:sz w:val="20"/>
+                <w:szCs w:val="20"/>
+              </w:rPr>
+            </w:pPr>
+            <w:r>
+              <w:rPr>
+                <w:sz w:val="20"/>
+                <w:szCs w:val="20"/>
+              </w:rPr>
+              <w:t>2.63. Plan I program rada SP</w:t>
+            </w:r>
+          </w:p>
+          <w:p>
+            <w:pPr>
+              <w:widowControl w:val="0"/>
+              <w:tabs>
+                <w:tab w:val="left" w:pos="228"/>
+              </w:tabs>
+              <w:ind w:left="86"/>
+              <w:rPr>
+                <w:sz w:val="20"/>
+                <w:szCs w:val="20"/>
+              </w:rPr>
+            </w:pPr>
+            <w:r>
+              <w:rPr>
+                <w:sz w:val="20"/>
+                <w:szCs w:val="20"/>
+              </w:rPr>
               <w:t xml:space="preserve">   2.6.2. Praćenje napretka i rešavanje eventualnih problema koji se pojave tokom implementacije.</w:t>
             </w:r>
           </w:p>
@@ -11856,13 +12032,15 @@
               </w:tabs>
               <w:ind w:left="86"/>
               <w:rPr>
-                <w:sz w:val="20"/>
-                <w:szCs w:val="20"/>
-              </w:rPr>
-            </w:pPr>
-            <w:r>
-              <w:rPr>
-                <w:b/>
+                <w:color w:val="FF0000"/>
+                <w:sz w:val="20"/>
+                <w:szCs w:val="20"/>
+              </w:rPr>
+            </w:pPr>
+            <w:r>
+              <w:rPr>
+                <w:b/>
+                <w:color w:val="FF0000"/>
                 <w:sz w:val="20"/>
                 <w:szCs w:val="20"/>
               </w:rPr>
@@ -11877,12 +12055,14 @@
               </w:tabs>
               <w:ind w:left="86"/>
               <w:rPr>
-                <w:sz w:val="20"/>
-                <w:szCs w:val="20"/>
-              </w:rPr>
-            </w:pPr>
-            <w:r>
-              <w:rPr>
+                <w:color w:val="FF0000"/>
+                <w:sz w:val="20"/>
+                <w:szCs w:val="20"/>
+              </w:rPr>
+            </w:pPr>
+            <w:r>
+              <w:rPr>
+                <w:color w:val="FF0000"/>
                 <w:sz w:val="20"/>
                 <w:szCs w:val="20"/>
               </w:rPr>
@@ -11897,12 +12077,14 @@
               </w:tabs>
               <w:ind w:left="86"/>
               <w:rPr>
-                <w:sz w:val="20"/>
-                <w:szCs w:val="20"/>
-              </w:rPr>
-            </w:pPr>
-            <w:r>
-              <w:rPr>
+                <w:color w:val="FF0000"/>
+                <w:sz w:val="20"/>
+                <w:szCs w:val="20"/>
+              </w:rPr>
+            </w:pPr>
+            <w:r>
+              <w:rPr>
+                <w:color w:val="FF0000"/>
                 <w:sz w:val="20"/>
                 <w:szCs w:val="20"/>
               </w:rPr>
@@ -11930,13 +12112,15 @@
               </w:tabs>
               <w:ind w:left="86"/>
               <w:rPr>
-                <w:sz w:val="20"/>
-                <w:szCs w:val="20"/>
-              </w:rPr>
-            </w:pPr>
-            <w:r>
-              <w:rPr>
-                <w:b/>
+                <w:color w:val="FF0000"/>
+                <w:sz w:val="20"/>
+                <w:szCs w:val="20"/>
+              </w:rPr>
+            </w:pPr>
+            <w:r>
+              <w:rPr>
+                <w:b/>
+                <w:color w:val="FF0000"/>
                 <w:sz w:val="20"/>
                 <w:szCs w:val="20"/>
               </w:rPr>
@@ -11951,12 +12135,14 @@
               </w:tabs>
               <w:ind w:left="86"/>
               <w:rPr>
-                <w:sz w:val="20"/>
-                <w:szCs w:val="20"/>
-              </w:rPr>
-            </w:pPr>
-            <w:r>
-              <w:rPr>
+                <w:color w:val="FF0000"/>
+                <w:sz w:val="20"/>
+                <w:szCs w:val="20"/>
+              </w:rPr>
+            </w:pPr>
+            <w:r>
+              <w:rPr>
+                <w:color w:val="FF0000"/>
                 <w:sz w:val="20"/>
                 <w:szCs w:val="20"/>
               </w:rPr>
@@ -11971,12 +12157,14 @@
               </w:tabs>
               <w:ind w:left="86"/>
               <w:rPr>
-                <w:sz w:val="20"/>
-                <w:szCs w:val="20"/>
-              </w:rPr>
-            </w:pPr>
-            <w:r>
-              <w:rPr>
+                <w:color w:val="FF0000"/>
+                <w:sz w:val="20"/>
+                <w:szCs w:val="20"/>
+              </w:rPr>
+            </w:pPr>
+            <w:r>
+              <w:rPr>
+                <w:color w:val="FF0000"/>
                 <w:sz w:val="20"/>
                 <w:szCs w:val="20"/>
               </w:rPr>
@@ -12026,12 +12214,14 @@
               </w:tabs>
               <w:ind w:left="86"/>
               <w:rPr>
-                <w:sz w:val="20"/>
-                <w:szCs w:val="20"/>
-              </w:rPr>
-            </w:pPr>
-            <w:r>
-              <w:rPr>
+                <w:color w:val="FF0000"/>
+                <w:sz w:val="20"/>
+                <w:szCs w:val="20"/>
+              </w:rPr>
+            </w:pPr>
+            <w:r>
+              <w:rPr>
+                <w:color w:val="FF0000"/>
                 <w:sz w:val="20"/>
                 <w:szCs w:val="20"/>
               </w:rPr>
@@ -12119,28 +12309,79 @@
                 <w:sz w:val="20"/>
                 <w:szCs w:val="20"/>
               </w:rPr>
-              <w:t>3.3.1 Organizirajte radionice i sastanke zainteresovanih strana kako biste prikupili doprinose, povratne informacije i podršku za promjene nastavnog plana i programa.</w:t>
-            </w:r>
-          </w:p>
-          <w:p>
-            <w:pPr>
-              <w:widowControl w:val="0"/>
-              <w:tabs>
-                <w:tab w:val="left" w:pos="228"/>
-              </w:tabs>
-              <w:ind w:left="86"/>
-              <w:rPr>
-                <w:sz w:val="20"/>
-                <w:szCs w:val="20"/>
-              </w:rPr>
-            </w:pPr>
-            <w:r>
-              <w:rPr>
-                <w:b/>
+              <w:t xml:space="preserve">3.3.1 Organizirajte radionice i sastanke zainteresovanih strana kako biste prikupili </w:t>
+            </w:r>
+            <w:r>
+              <w:rPr>
                 <w:sz w:val="20"/>
                 <w:szCs w:val="20"/>
               </w:rPr>
               <w:lastRenderedPageBreak/>
+              <w:t>doprinose, povratne informacije i podršku za promjene nastavnog plana i programa.</w:t>
+            </w:r>
+          </w:p>
+          <w:p>
+            <w:pPr>
+              <w:widowControl w:val="0"/>
+              <w:tabs>
+                <w:tab w:val="left" w:pos="228"/>
+              </w:tabs>
+              <w:ind w:left="86"/>
+              <w:rPr>
+                <w:b/>
+                <w:sz w:val="20"/>
+                <w:szCs w:val="20"/>
+              </w:rPr>
+            </w:pPr>
+            <w:r>
+              <w:rPr>
+                <w:b/>
+                <w:sz w:val="20"/>
+                <w:szCs w:val="20"/>
+              </w:rPr>
+              <w:t>3.1 Analiza trenutnog stanja</w:t>
+            </w:r>
+          </w:p>
+          <w:p>
+            <w:pPr>
+              <w:widowControl w:val="0"/>
+              <w:tabs>
+                <w:tab w:val="left" w:pos="228"/>
+              </w:tabs>
+              <w:ind w:left="86"/>
+              <w:rPr>
+                <w:b/>
+                <w:sz w:val="20"/>
+                <w:szCs w:val="20"/>
+              </w:rPr>
+            </w:pPr>
+            <w:r>
+              <w:rPr>
+                <w:b/>
+                <w:sz w:val="20"/>
+                <w:szCs w:val="20"/>
+              </w:rPr>
+              <w:t>3.2 Studijske posete</w:t>
+            </w:r>
+          </w:p>
+          <w:p>
+            <w:pPr>
+              <w:widowControl w:val="0"/>
+              <w:tabs>
+                <w:tab w:val="left" w:pos="228"/>
+              </w:tabs>
+              <w:ind w:left="86"/>
+              <w:rPr>
+                <w:sz w:val="20"/>
+                <w:szCs w:val="20"/>
+              </w:rPr>
+            </w:pPr>
+            <w:r>
+              <w:rPr>
+                <w:b/>
+                <w:sz w:val="20"/>
+                <w:szCs w:val="20"/>
+              </w:rPr>
               <w:t>3.4 Dizajn kurikuluma</w:t>
             </w:r>
           </w:p>
@@ -12255,180 +12496,137 @@
               </w:tabs>
               <w:ind w:left="86"/>
               <w:rPr>
-                <w:sz w:val="20"/>
-                <w:szCs w:val="20"/>
-              </w:rPr>
-            </w:pPr>
-          </w:p>
-          <w:p>
-            <w:pPr>
-              <w:widowControl w:val="0"/>
-              <w:tabs>
-                <w:tab w:val="left" w:pos="228"/>
-              </w:tabs>
-              <w:ind w:left="86"/>
-              <w:rPr>
-                <w:sz w:val="20"/>
-                <w:szCs w:val="20"/>
-              </w:rPr>
-            </w:pPr>
-          </w:p>
-          <w:p>
-            <w:pPr>
-              <w:widowControl w:val="0"/>
-              <w:tabs>
-                <w:tab w:val="left" w:pos="228"/>
-              </w:tabs>
-              <w:ind w:left="86"/>
-              <w:rPr>
-                <w:sz w:val="20"/>
-                <w:szCs w:val="20"/>
-              </w:rPr>
-            </w:pPr>
-          </w:p>
-          <w:p>
-            <w:pPr>
-              <w:widowControl w:val="0"/>
-              <w:tabs>
-                <w:tab w:val="left" w:pos="228"/>
-              </w:tabs>
-              <w:ind w:left="86"/>
-              <w:rPr>
-                <w:sz w:val="20"/>
-                <w:szCs w:val="20"/>
-              </w:rPr>
-            </w:pPr>
-            <w:r>
-              <w:rPr>
-                <w:b/>
-                <w:sz w:val="20"/>
-                <w:szCs w:val="20"/>
-              </w:rPr>
-              <w:t>3.7 Planiranje implementacije</w:t>
-            </w:r>
-          </w:p>
-          <w:p>
-            <w:pPr>
-              <w:widowControl w:val="0"/>
-              <w:tabs>
-                <w:tab w:val="left" w:pos="228"/>
-              </w:tabs>
-              <w:ind w:left="86"/>
-              <w:rPr>
-                <w:sz w:val="20"/>
-                <w:szCs w:val="20"/>
-              </w:rPr>
-            </w:pPr>
-            <w:r>
-              <w:rPr>
-                <w:sz w:val="20"/>
-                <w:szCs w:val="20"/>
-              </w:rPr>
-              <w:t>3.7.1 Razviti detaljan plan implementacije sa vremenskim okvirima, prekretnicama i odgovornostima za svaku fazu promjena nastavnog plana i programa.</w:t>
-            </w:r>
-          </w:p>
-          <w:p>
-            <w:pPr>
-              <w:widowControl w:val="0"/>
-              <w:tabs>
-                <w:tab w:val="left" w:pos="228"/>
-              </w:tabs>
-              <w:ind w:left="86"/>
-              <w:rPr>
-                <w:sz w:val="20"/>
-                <w:szCs w:val="20"/>
-              </w:rPr>
-            </w:pPr>
-            <w:r>
-              <w:rPr>
-                <w:b/>
-                <w:sz w:val="20"/>
-                <w:szCs w:val="20"/>
-              </w:rPr>
-              <w:t>3.8 Komunikacija i upravljanje promjenama</w:t>
-            </w:r>
-          </w:p>
-          <w:p>
-            <w:pPr>
-              <w:widowControl w:val="0"/>
-              <w:tabs>
-                <w:tab w:val="left" w:pos="228"/>
-              </w:tabs>
-              <w:ind w:left="86"/>
-              <w:rPr>
-                <w:sz w:val="20"/>
-                <w:szCs w:val="20"/>
-              </w:rPr>
-            </w:pPr>
-            <w:r>
-              <w:rPr>
-                <w:sz w:val="20"/>
-                <w:szCs w:val="20"/>
-              </w:rPr>
-              <w:t>3.8.1 Razviti komunikacijsku strategiju kako bi zainteresovane strane bile informisane i uključene tokom procesa implementacije.</w:t>
-            </w:r>
-          </w:p>
-          <w:p>
-            <w:pPr>
-              <w:widowControl w:val="0"/>
-              <w:tabs>
-                <w:tab w:val="left" w:pos="228"/>
-              </w:tabs>
-              <w:ind w:left="86"/>
-              <w:rPr>
-                <w:sz w:val="20"/>
-                <w:szCs w:val="20"/>
-              </w:rPr>
-            </w:pPr>
-            <w:r>
-              <w:rPr>
-                <w:b/>
-                <w:sz w:val="20"/>
-                <w:szCs w:val="20"/>
-              </w:rPr>
-              <w:t>3.9 Monitoring i evaluacija</w:t>
-            </w:r>
-          </w:p>
-          <w:p>
-            <w:pPr>
-              <w:widowControl w:val="0"/>
-              <w:tabs>
-                <w:tab w:val="left" w:pos="228"/>
-              </w:tabs>
-              <w:ind w:left="86"/>
-              <w:rPr>
-                <w:sz w:val="20"/>
-                <w:szCs w:val="20"/>
-              </w:rPr>
-            </w:pPr>
-            <w:r>
-              <w:rPr>
-                <w:sz w:val="20"/>
-                <w:szCs w:val="20"/>
-              </w:rPr>
-              <w:t>3.9.1 Uspostaviti mehanizme praćenja i evaluacije za praćenje napretka, identifikovanje izazova i mjerenje ishoda.</w:t>
-            </w:r>
-          </w:p>
-          <w:p>
-            <w:pPr>
-              <w:widowControl w:val="0"/>
-              <w:tabs>
-                <w:tab w:val="left" w:pos="228"/>
-              </w:tabs>
-              <w:ind w:left="86"/>
-              <w:rPr>
-                <w:sz w:val="20"/>
-                <w:szCs w:val="20"/>
-              </w:rPr>
-            </w:pPr>
-            <w:r>
-              <w:rPr>
-                <w:b/>
-                <w:sz w:val="20"/>
-                <w:szCs w:val="20"/>
-              </w:rPr>
-              <w:t>3.10 Kontinuirano poboljšanje</w:t>
-            </w:r>
+                <w:b/>
+                <w:color w:val="FF0000"/>
+                <w:sz w:val="20"/>
+                <w:szCs w:val="20"/>
+              </w:rPr>
+            </w:pPr>
+            <w:r>
+              <w:rPr>
+                <w:b/>
+                <w:sz w:val="20"/>
+                <w:szCs w:val="20"/>
+              </w:rPr>
+              <w:t>3</w:t>
+            </w:r>
+            <w:r>
+              <w:rPr>
+                <w:b/>
+                <w:color w:val="FF0000"/>
+                <w:sz w:val="20"/>
+                <w:szCs w:val="20"/>
+              </w:rPr>
+              <w:t>.7 implementacije</w:t>
+            </w:r>
+          </w:p>
+          <w:p>
+            <w:pPr>
+              <w:widowControl w:val="0"/>
+              <w:tabs>
+                <w:tab w:val="left" w:pos="228"/>
+              </w:tabs>
+              <w:ind w:left="86"/>
+              <w:rPr>
+                <w:b/>
+                <w:color w:val="FF0000"/>
+                <w:sz w:val="20"/>
+                <w:szCs w:val="20"/>
+              </w:rPr>
+            </w:pPr>
+            <w:r>
+              <w:rPr>
+                <w:b/>
+                <w:color w:val="FF0000"/>
+                <w:sz w:val="20"/>
+                <w:szCs w:val="20"/>
+              </w:rPr>
+              <w:t>Razvojkurikuluma</w:t>
+            </w:r>
+          </w:p>
+          <w:p>
+            <w:pPr>
+              <w:widowControl w:val="0"/>
+              <w:tabs>
+                <w:tab w:val="left" w:pos="228"/>
+              </w:tabs>
+              <w:ind w:left="86"/>
+              <w:rPr>
+                <w:b/>
+                <w:color w:val="FF0000"/>
+                <w:sz w:val="20"/>
+                <w:szCs w:val="20"/>
+              </w:rPr>
+            </w:pPr>
+            <w:r>
+              <w:rPr>
+                <w:b/>
+                <w:color w:val="FF0000"/>
+                <w:sz w:val="20"/>
+                <w:szCs w:val="20"/>
+              </w:rPr>
+              <w:t>Zaposljavanje ljudi HR</w:t>
+            </w:r>
+          </w:p>
+          <w:p>
+            <w:pPr>
+              <w:widowControl w:val="0"/>
+              <w:tabs>
+                <w:tab w:val="left" w:pos="228"/>
+              </w:tabs>
+              <w:ind w:left="86"/>
+              <w:rPr>
+                <w:b/>
+                <w:color w:val="FF0000"/>
+                <w:sz w:val="20"/>
+                <w:szCs w:val="20"/>
+              </w:rPr>
+            </w:pPr>
+            <w:r>
+              <w:rPr>
+                <w:b/>
+                <w:color w:val="FF0000"/>
+                <w:sz w:val="20"/>
+                <w:szCs w:val="20"/>
+              </w:rPr>
+              <w:t>Priprema akreditacionih dokumenata</w:t>
+            </w:r>
+          </w:p>
+          <w:p>
+            <w:pPr>
+              <w:widowControl w:val="0"/>
+              <w:tabs>
+                <w:tab w:val="left" w:pos="228"/>
+              </w:tabs>
+              <w:ind w:left="86"/>
+              <w:rPr>
+                <w:color w:val="FF0000"/>
+                <w:sz w:val="20"/>
+                <w:szCs w:val="20"/>
+              </w:rPr>
+            </w:pPr>
+            <w:r>
+              <w:rPr>
+                <w:b/>
+                <w:color w:val="FF0000"/>
+                <w:sz w:val="20"/>
+                <w:szCs w:val="20"/>
+              </w:rPr>
+              <w:t>Akresitacija</w:t>
+            </w:r>
+          </w:p>
+          <w:p>
+            <w:pPr>
+              <w:widowControl w:val="0"/>
+              <w:tabs>
+                <w:tab w:val="left" w:pos="228"/>
+              </w:tabs>
+              <w:ind w:left="86"/>
+              <w:rPr>
+                <w:sz w:val="20"/>
+                <w:szCs w:val="20"/>
+              </w:rPr>
+            </w:pPr>
           </w:p>
           <w:p>
             <w:pPr>
@@ -12443,62 +12641,214 @@
                 <w:szCs w:val="20"/>
               </w:rPr>
             </w:pPr>
-            <w:r>
-              <w:rPr>
-                <w:sz w:val="20"/>
-                <w:szCs w:val="20"/>
-              </w:rPr>
-              <w:t xml:space="preserve">3.10.1 Uspostaviti proces redovnog pregleda i razmišljanja o promjenama nastavnog plana i programa, tražeći povratne informacije od zainteresovanih </w:t>
-            </w:r>
-            <w:r>
-              <w:rPr>
+          </w:p>
+          <w:p>
+            <w:pPr>
+              <w:widowControl w:val="0"/>
+              <w:tabs>
+                <w:tab w:val="left" w:pos="228"/>
+              </w:tabs>
+              <w:ind w:left="86"/>
+              <w:rPr>
+                <w:sz w:val="20"/>
+                <w:szCs w:val="20"/>
+              </w:rPr>
+            </w:pPr>
+            <w:r>
+              <w:rPr>
+                <w:sz w:val="20"/>
+                <w:szCs w:val="20"/>
+              </w:rPr>
+              <w:t xml:space="preserve">4.1 </w:t>
+            </w:r>
+            <w:r>
+              <w:rPr>
+                <w:b/>
+                <w:sz w:val="20"/>
+                <w:szCs w:val="20"/>
+              </w:rPr>
+              <w:t>Interdisciplinarni programi</w:t>
+            </w:r>
+          </w:p>
+          <w:p>
+            <w:pPr>
+              <w:widowControl w:val="0"/>
+              <w:tabs>
+                <w:tab w:val="left" w:pos="228"/>
+              </w:tabs>
+              <w:ind w:left="360"/>
+              <w:rPr>
+                <w:b/>
+                <w:color w:val="00B050"/>
+                <w:sz w:val="20"/>
+                <w:szCs w:val="20"/>
+              </w:rPr>
+            </w:pPr>
+            <w:r>
+              <w:rPr>
+                <w:b/>
+                <w:color w:val="00B050"/>
+                <w:sz w:val="20"/>
+                <w:szCs w:val="20"/>
+              </w:rPr>
+              <w:t>Analiza postojećih kurikuluma i identifikacija nedostataka u interdisciplinarnim elementima.</w:t>
+            </w:r>
+          </w:p>
+          <w:p>
+            <w:pPr>
+              <w:widowControl w:val="0"/>
+              <w:tabs>
+                <w:tab w:val="left" w:pos="228"/>
+              </w:tabs>
+              <w:ind w:left="360"/>
+              <w:rPr>
+                <w:color w:val="00B050"/>
+                <w:sz w:val="20"/>
+                <w:szCs w:val="20"/>
+              </w:rPr>
+            </w:pPr>
+          </w:p>
+          <w:p>
+            <w:pPr>
+              <w:widowControl w:val="0"/>
+              <w:tabs>
+                <w:tab w:val="left" w:pos="228"/>
+              </w:tabs>
+              <w:ind w:left="360"/>
+              <w:rPr>
+                <w:b/>
+                <w:color w:val="00B050"/>
+                <w:sz w:val="20"/>
+                <w:szCs w:val="20"/>
+              </w:rPr>
+            </w:pPr>
+            <w:r>
+              <w:rPr>
+                <w:b/>
+                <w:color w:val="00B050"/>
+                <w:sz w:val="20"/>
+                <w:szCs w:val="20"/>
+              </w:rPr>
+              <w:t>Bencmarka analiza 8poredjenje slicnih programa na drugim institucijama)</w:t>
+            </w:r>
+          </w:p>
+          <w:p>
+            <w:pPr>
+              <w:widowControl w:val="0"/>
+              <w:tabs>
+                <w:tab w:val="left" w:pos="228"/>
+              </w:tabs>
+              <w:ind w:left="360"/>
+              <w:rPr>
+                <w:color w:val="00B050"/>
+                <w:sz w:val="20"/>
+                <w:szCs w:val="20"/>
+              </w:rPr>
+            </w:pPr>
+          </w:p>
+          <w:p>
+            <w:pPr>
+              <w:widowControl w:val="0"/>
+              <w:tabs>
+                <w:tab w:val="left" w:pos="228"/>
+              </w:tabs>
+              <w:ind w:left="360"/>
+              <w:rPr>
+                <w:b/>
+                <w:color w:val="00B050"/>
+                <w:sz w:val="20"/>
+                <w:szCs w:val="20"/>
+              </w:rPr>
+            </w:pPr>
+            <w:r>
+              <w:rPr>
+                <w:b/>
+                <w:color w:val="00B050"/>
+                <w:sz w:val="20"/>
+                <w:szCs w:val="20"/>
+              </w:rPr>
+              <w:t xml:space="preserve">Priprema plana </w:t>
+            </w:r>
+            <w:r>
+              <w:rPr>
+                <w:b/>
+                <w:color w:val="00B050"/>
+                <w:sz w:val="20"/>
+                <w:szCs w:val="20"/>
+              </w:rPr>
+              <w:t>i</w:t>
+            </w:r>
+            <w:r>
+              <w:rPr>
+                <w:b/>
+                <w:color w:val="00B050"/>
+                <w:sz w:val="20"/>
+                <w:szCs w:val="20"/>
+              </w:rPr>
+              <w:t xml:space="preserve"> programa MAS</w:t>
+            </w:r>
+          </w:p>
+          <w:p>
+            <w:pPr>
+              <w:widowControl w:val="0"/>
+              <w:tabs>
+                <w:tab w:val="left" w:pos="228"/>
+              </w:tabs>
+              <w:ind w:left="360"/>
+              <w:rPr>
+                <w:color w:val="00B050"/>
+                <w:sz w:val="20"/>
+                <w:szCs w:val="20"/>
+              </w:rPr>
+            </w:pPr>
+          </w:p>
+          <w:p>
+            <w:pPr>
+              <w:widowControl w:val="0"/>
+              <w:tabs>
+                <w:tab w:val="left" w:pos="228"/>
+              </w:tabs>
+              <w:ind w:left="360"/>
+              <w:rPr>
+                <w:b/>
+                <w:color w:val="00B050"/>
+                <w:sz w:val="20"/>
+                <w:szCs w:val="20"/>
+              </w:rPr>
+            </w:pPr>
+            <w:r>
+              <w:rPr>
+                <w:b/>
+                <w:color w:val="00B050"/>
+                <w:sz w:val="20"/>
+                <w:szCs w:val="20"/>
+              </w:rPr>
+              <w:t>Priprema kurikuluma</w:t>
+            </w:r>
+          </w:p>
+          <w:p>
+            <w:pPr>
+              <w:widowControl w:val="0"/>
+              <w:tabs>
+                <w:tab w:val="left" w:pos="228"/>
+              </w:tabs>
+              <w:ind w:left="360"/>
+              <w:rPr>
+                <w:b/>
+                <w:color w:val="00B050"/>
+                <w:sz w:val="20"/>
+                <w:szCs w:val="20"/>
+              </w:rPr>
+            </w:pPr>
+            <w:r>
+              <w:rPr>
+                <w:b/>
+                <w:color w:val="00B050"/>
                 <w:sz w:val="20"/>
                 <w:szCs w:val="20"/>
               </w:rPr>
               <w:lastRenderedPageBreak/>
-              <w:t>strana i prilagođavanja po potrebi.</w:t>
-            </w:r>
-          </w:p>
-          <w:p>
-            <w:pPr>
-              <w:widowControl w:val="0"/>
-              <w:tabs>
-                <w:tab w:val="left" w:pos="228"/>
-                <w:tab w:val="left" w:pos="360"/>
-              </w:tabs>
-              <w:ind w:left="86"/>
-              <w:rPr>
-                <w:sz w:val="20"/>
-                <w:szCs w:val="20"/>
-              </w:rPr>
-            </w:pPr>
-          </w:p>
-          <w:p>
-            <w:pPr>
-              <w:widowControl w:val="0"/>
-              <w:tabs>
-                <w:tab w:val="left" w:pos="228"/>
-              </w:tabs>
-              <w:ind w:left="86"/>
-              <w:rPr>
-                <w:sz w:val="20"/>
-                <w:szCs w:val="20"/>
-              </w:rPr>
-            </w:pPr>
-            <w:r>
-              <w:rPr>
-                <w:sz w:val="20"/>
-                <w:szCs w:val="20"/>
-              </w:rPr>
-              <w:t xml:space="preserve">4.1 </w:t>
-            </w:r>
-            <w:r>
-              <w:rPr>
-                <w:b/>
-                <w:sz w:val="20"/>
-                <w:szCs w:val="20"/>
-              </w:rPr>
-              <w:t>Interdisciplinarni programi</w:t>
+              <w:t>Silabusi predmeta</w:t>
             </w:r>
           </w:p>
           <w:p>
@@ -12509,16 +12859,109 @@
               </w:tabs>
               <w:ind w:left="360"/>
               <w:rPr>
-                <w:sz w:val="20"/>
-                <w:szCs w:val="20"/>
-              </w:rPr>
-            </w:pPr>
-            <w:r>
-              <w:rPr>
-                <w:sz w:val="20"/>
-                <w:szCs w:val="20"/>
-              </w:rPr>
-              <w:t>4.1.1 Analiza postojećih kurikuluma i identifikacija nedostataka u interdisciplinarnim elementima.</w:t>
+                <w:b/>
+                <w:color w:val="00B050"/>
+                <w:sz w:val="20"/>
+                <w:szCs w:val="20"/>
+              </w:rPr>
+            </w:pPr>
+          </w:p>
+          <w:p>
+            <w:pPr>
+              <w:widowControl w:val="0"/>
+              <w:tabs>
+                <w:tab w:val="left" w:pos="228"/>
+              </w:tabs>
+              <w:ind w:left="360"/>
+              <w:rPr>
+                <w:b/>
+                <w:color w:val="00B050"/>
+                <w:sz w:val="20"/>
+                <w:szCs w:val="20"/>
+              </w:rPr>
+            </w:pPr>
+            <w:r>
+              <w:rPr>
+                <w:b/>
+                <w:color w:val="00B050"/>
+                <w:sz w:val="20"/>
+                <w:szCs w:val="20"/>
+              </w:rPr>
+              <w:t>Implementacija prakse</w:t>
+            </w:r>
+          </w:p>
+          <w:p>
+            <w:pPr>
+              <w:widowControl w:val="0"/>
+              <w:tabs>
+                <w:tab w:val="left" w:pos="228"/>
+              </w:tabs>
+              <w:ind w:left="360"/>
+              <w:rPr>
+                <w:b/>
+                <w:color w:val="00B050"/>
+                <w:sz w:val="20"/>
+                <w:szCs w:val="20"/>
+              </w:rPr>
+            </w:pPr>
+          </w:p>
+          <w:p>
+            <w:pPr>
+              <w:widowControl w:val="0"/>
+              <w:tabs>
+                <w:tab w:val="left" w:pos="228"/>
+              </w:tabs>
+              <w:ind w:left="360"/>
+              <w:rPr>
+                <w:color w:val="00B050"/>
+                <w:sz w:val="20"/>
+                <w:szCs w:val="20"/>
+              </w:rPr>
+            </w:pPr>
+            <w:r>
+              <w:rPr>
+                <w:b/>
+                <w:color w:val="00B050"/>
+                <w:sz w:val="20"/>
+                <w:szCs w:val="20"/>
+              </w:rPr>
+              <w:t>Akreditacija</w:t>
+            </w:r>
+          </w:p>
+          <w:p>
+            <w:pPr>
+              <w:widowControl w:val="0"/>
+              <w:tabs>
+                <w:tab w:val="left" w:pos="228"/>
+              </w:tabs>
+              <w:ind w:left="360"/>
+              <w:rPr>
+                <w:color w:val="00B050"/>
+                <w:sz w:val="20"/>
+                <w:szCs w:val="20"/>
+              </w:rPr>
+            </w:pPr>
+          </w:p>
+          <w:p>
+            <w:pPr>
+              <w:widowControl w:val="0"/>
+              <w:tabs>
+                <w:tab w:val="left" w:pos="228"/>
+              </w:tabs>
+              <w:ind w:left="360"/>
+              <w:rPr>
+                <w:color w:val="00B050"/>
+                <w:sz w:val="20"/>
+                <w:szCs w:val="20"/>
+              </w:rPr>
+            </w:pPr>
+            <w:r>
+              <w:rPr>
+                <w:color w:val="00B050"/>
+                <w:sz w:val="20"/>
+                <w:szCs w:val="20"/>
+              </w:rPr>
+              <w:t>4</w:t>
             </w:r>
           </w:p>
           <w:p>
@@ -12535,12 +12978,14 @@
               </w:tabs>
               <w:spacing w:before="120" w:after="120"/>
               <w:rPr>
-                <w:sz w:val="20"/>
-                <w:szCs w:val="20"/>
-              </w:rPr>
-            </w:pPr>
-            <w:r>
-              <w:rPr>
+                <w:color w:val="FF0000"/>
+                <w:sz w:val="20"/>
+                <w:szCs w:val="20"/>
+              </w:rPr>
+            </w:pPr>
+            <w:r>
+              <w:rPr>
+                <w:color w:val="FF0000"/>
                 <w:sz w:val="20"/>
                 <w:szCs w:val="20"/>
               </w:rPr>
@@ -12561,12 +13006,14 @@
               </w:tabs>
               <w:spacing w:before="120" w:after="120"/>
               <w:rPr>
-                <w:sz w:val="20"/>
-                <w:szCs w:val="20"/>
-              </w:rPr>
-            </w:pPr>
-            <w:r>
-              <w:rPr>
+                <w:color w:val="FF0000"/>
+                <w:sz w:val="20"/>
+                <w:szCs w:val="20"/>
+              </w:rPr>
+            </w:pPr>
+            <w:r>
+              <w:rPr>
+                <w:color w:val="FF0000"/>
                 <w:sz w:val="20"/>
                 <w:szCs w:val="20"/>
               </w:rPr>
@@ -12575,7 +13022,7 @@
             <w:r>
               <w:rPr>
                 <w:rFonts w:ascii="Quattrocento Sans" w:eastAsia="Quattrocento Sans" w:hAnsi="Quattrocento Sans" w:cs="Quattrocento Sans"/>
-                <w:color w:val="0D0D0D"/>
+                <w:color w:val="FF0000"/>
                 <w:sz w:val="26"/>
                 <w:szCs w:val="26"/>
               </w:rPr>
@@ -12583,6 +13030,7 @@
             </w:r>
             <w:r>
               <w:rPr>
+                <w:color w:val="FF0000"/>
                 <w:sz w:val="20"/>
                 <w:szCs w:val="20"/>
               </w:rPr>
@@ -12600,12 +13048,14 @@
               <w:shd w:val="clear" w:color="auto" w:fill="FFFFFF"/>
               <w:spacing w:before="120" w:after="120"/>
               <w:rPr>
-                <w:sz w:val="20"/>
-                <w:szCs w:val="20"/>
-              </w:rPr>
-            </w:pPr>
-            <w:r>
-              <w:rPr>
+                <w:color w:val="FF0000"/>
+                <w:sz w:val="20"/>
+                <w:szCs w:val="20"/>
+              </w:rPr>
+            </w:pPr>
+            <w:r>
+              <w:rPr>
+                <w:color w:val="FF0000"/>
                 <w:sz w:val="20"/>
                 <w:szCs w:val="20"/>
               </w:rPr>
@@ -12614,6 +13064,7 @@
             <w:r>
               <w:rPr>
                 <w:b/>
+                <w:color w:val="FF0000"/>
                 <w:sz w:val="20"/>
                 <w:szCs w:val="20"/>
               </w:rPr>
@@ -12621,6 +13072,7 @@
             </w:r>
             <w:r>
               <w:rPr>
+                <w:color w:val="FF0000"/>
                 <w:sz w:val="20"/>
                 <w:szCs w:val="20"/>
               </w:rPr>
@@ -12641,12 +13093,14 @@
               </w:tabs>
               <w:spacing w:before="120" w:after="120"/>
               <w:rPr>
-                <w:sz w:val="20"/>
-                <w:szCs w:val="20"/>
-              </w:rPr>
-            </w:pPr>
-            <w:r>
-              <w:rPr>
+                <w:color w:val="FF0000"/>
+                <w:sz w:val="20"/>
+                <w:szCs w:val="20"/>
+              </w:rPr>
+            </w:pPr>
+            <w:r>
+              <w:rPr>
+                <w:color w:val="FF0000"/>
                 <w:sz w:val="20"/>
                 <w:szCs w:val="20"/>
               </w:rPr>
@@ -12667,13 +13121,15 @@
               </w:tabs>
               <w:spacing w:before="120" w:after="120"/>
               <w:rPr>
-                <w:sz w:val="20"/>
-                <w:szCs w:val="20"/>
-                <w:lang w:val="de-DE"/>
-              </w:rPr>
-            </w:pPr>
-            <w:r>
-              <w:rPr>
+                <w:color w:val="FF0000"/>
+                <w:sz w:val="20"/>
+                <w:szCs w:val="20"/>
+                <w:lang w:val="de-DE"/>
+              </w:rPr>
+            </w:pPr>
+            <w:r>
+              <w:rPr>
+                <w:color w:val="FF0000"/>
                 <w:sz w:val="20"/>
                 <w:szCs w:val="20"/>
                 <w:lang w:val="de-DE"/>
@@ -12695,13 +13151,15 @@
               </w:tabs>
               <w:spacing w:before="120" w:after="120"/>
               <w:rPr>
-                <w:sz w:val="20"/>
-                <w:szCs w:val="20"/>
-                <w:lang w:val="de-DE"/>
-              </w:rPr>
-            </w:pPr>
-            <w:r>
-              <w:rPr>
+                <w:color w:val="FF0000"/>
+                <w:sz w:val="20"/>
+                <w:szCs w:val="20"/>
+                <w:lang w:val="de-DE"/>
+              </w:rPr>
+            </w:pPr>
+            <w:r>
+              <w:rPr>
+                <w:color w:val="FF0000"/>
                 <w:sz w:val="20"/>
                 <w:szCs w:val="20"/>
                 <w:lang w:val="de-DE"/>
@@ -12720,13 +13178,15 @@
               <w:shd w:val="clear" w:color="auto" w:fill="FFFFFF"/>
               <w:spacing w:before="120" w:after="120"/>
               <w:rPr>
-                <w:sz w:val="20"/>
-                <w:szCs w:val="20"/>
-                <w:lang w:val="de-DE"/>
-              </w:rPr>
-            </w:pPr>
-            <w:r>
-              <w:rPr>
+                <w:color w:val="FF0000"/>
+                <w:sz w:val="20"/>
+                <w:szCs w:val="20"/>
+                <w:lang w:val="de-DE"/>
+              </w:rPr>
+            </w:pPr>
+            <w:r>
+              <w:rPr>
+                <w:color w:val="FF0000"/>
                 <w:sz w:val="20"/>
                 <w:szCs w:val="20"/>
                 <w:lang w:val="de-DE"/>
@@ -12736,6 +13196,7 @@
             <w:r>
               <w:rPr>
                 <w:b/>
+                <w:color w:val="FF0000"/>
                 <w:sz w:val="20"/>
                 <w:szCs w:val="20"/>
                 <w:lang w:val="de-DE"/>
@@ -12744,6 +13205,7 @@
             </w:r>
             <w:r>
               <w:rPr>
+                <w:color w:val="FF0000"/>
                 <w:sz w:val="20"/>
                 <w:szCs w:val="20"/>
                 <w:lang w:val="de-DE"/>
@@ -12765,13 +13227,15 @@
               </w:tabs>
               <w:spacing w:before="120" w:after="120"/>
               <w:rPr>
-                <w:sz w:val="20"/>
-                <w:szCs w:val="20"/>
-                <w:lang w:val="de-DE"/>
-              </w:rPr>
-            </w:pPr>
-            <w:r>
-              <w:rPr>
+                <w:color w:val="FF0000"/>
+                <w:sz w:val="20"/>
+                <w:szCs w:val="20"/>
+                <w:lang w:val="de-DE"/>
+              </w:rPr>
+            </w:pPr>
+            <w:r>
+              <w:rPr>
+                <w:color w:val="FF0000"/>
                 <w:sz w:val="20"/>
                 <w:szCs w:val="20"/>
                 <w:lang w:val="de-DE"/>
@@ -12793,13 +13257,15 @@
               </w:tabs>
               <w:spacing w:before="120" w:after="120"/>
               <w:rPr>
-                <w:sz w:val="20"/>
-                <w:szCs w:val="20"/>
-                <w:lang w:val="de-DE"/>
-              </w:rPr>
-            </w:pPr>
-            <w:r>
-              <w:rPr>
+                <w:color w:val="FF0000"/>
+                <w:sz w:val="20"/>
+                <w:szCs w:val="20"/>
+                <w:lang w:val="de-DE"/>
+              </w:rPr>
+            </w:pPr>
+            <w:r>
+              <w:rPr>
+                <w:color w:val="FF0000"/>
                 <w:sz w:val="20"/>
                 <w:szCs w:val="20"/>
                 <w:lang w:val="de-DE"/>
@@ -12821,13 +13287,15 @@
               </w:tabs>
               <w:spacing w:before="120" w:after="120"/>
               <w:rPr>
-                <w:sz w:val="20"/>
-                <w:szCs w:val="20"/>
-                <w:lang w:val="de-DE"/>
-              </w:rPr>
-            </w:pPr>
-            <w:r>
-              <w:rPr>
+                <w:color w:val="FF0000"/>
+                <w:sz w:val="20"/>
+                <w:szCs w:val="20"/>
+                <w:lang w:val="de-DE"/>
+              </w:rPr>
+            </w:pPr>
+            <w:r>
+              <w:rPr>
+                <w:color w:val="FF0000"/>
                 <w:sz w:val="20"/>
                 <w:szCs w:val="20"/>
                 <w:lang w:val="de-DE"/>
@@ -12846,13 +13314,15 @@
               <w:shd w:val="clear" w:color="auto" w:fill="FFFFFF"/>
               <w:spacing w:before="120" w:after="120"/>
               <w:rPr>
-                <w:sz w:val="20"/>
-                <w:szCs w:val="20"/>
-                <w:lang w:val="de-DE"/>
-              </w:rPr>
-            </w:pPr>
-            <w:r>
-              <w:rPr>
+                <w:color w:val="FF0000"/>
+                <w:sz w:val="20"/>
+                <w:szCs w:val="20"/>
+                <w:lang w:val="de-DE"/>
+              </w:rPr>
+            </w:pPr>
+            <w:r>
+              <w:rPr>
+                <w:color w:val="FF0000"/>
                 <w:sz w:val="20"/>
                 <w:szCs w:val="20"/>
                 <w:lang w:val="de-DE"/>
@@ -12862,6 +13332,7 @@
             <w:r>
               <w:rPr>
                 <w:b/>
+                <w:color w:val="FF0000"/>
                 <w:sz w:val="20"/>
                 <w:szCs w:val="20"/>
                 <w:lang w:val="de-DE"/>
@@ -12870,6 +13341,7 @@
             </w:r>
             <w:r>
               <w:rPr>
+                <w:color w:val="FF0000"/>
                 <w:sz w:val="20"/>
                 <w:szCs w:val="20"/>
                 <w:lang w:val="de-DE"/>
@@ -12891,13 +13363,15 @@
               </w:tabs>
               <w:spacing w:before="120" w:after="120"/>
               <w:rPr>
-                <w:sz w:val="20"/>
-                <w:szCs w:val="20"/>
-                <w:lang w:val="de-DE"/>
-              </w:rPr>
-            </w:pPr>
-            <w:r>
-              <w:rPr>
+                <w:color w:val="FF0000"/>
+                <w:sz w:val="20"/>
+                <w:szCs w:val="20"/>
+                <w:lang w:val="de-DE"/>
+              </w:rPr>
+            </w:pPr>
+            <w:r>
+              <w:rPr>
+                <w:color w:val="FF0000"/>
                 <w:sz w:val="20"/>
                 <w:szCs w:val="20"/>
                 <w:lang w:val="de-DE"/>
@@ -12918,13 +13392,15 @@
               <w:spacing w:before="120" w:after="120"/>
               <w:ind w:left="360"/>
               <w:rPr>
-                <w:sz w:val="20"/>
-                <w:szCs w:val="20"/>
-                <w:lang w:val="de-DE"/>
-              </w:rPr>
-            </w:pPr>
-            <w:r>
-              <w:rPr>
+                <w:color w:val="FF0000"/>
+                <w:sz w:val="20"/>
+                <w:szCs w:val="20"/>
+                <w:lang w:val="de-DE"/>
+              </w:rPr>
+            </w:pPr>
+            <w:r>
+              <w:rPr>
+                <w:color w:val="FF0000"/>
                 <w:sz w:val="20"/>
                 <w:szCs w:val="20"/>
                 <w:lang w:val="de-DE"/>
@@ -12944,13 +13420,15 @@
               <w:spacing w:before="120" w:after="120"/>
               <w:ind w:left="360"/>
               <w:rPr>
-                <w:sz w:val="20"/>
-                <w:szCs w:val="20"/>
-                <w:lang w:val="de-DE"/>
-              </w:rPr>
-            </w:pPr>
-            <w:r>
-              <w:rPr>
+                <w:color w:val="FF0000"/>
+                <w:sz w:val="20"/>
+                <w:szCs w:val="20"/>
+                <w:lang w:val="de-DE"/>
+              </w:rPr>
+            </w:pPr>
+            <w:r>
+              <w:rPr>
+                <w:color w:val="FF0000"/>
                 <w:sz w:val="20"/>
                 <w:szCs w:val="20"/>
                 <w:lang w:val="de-DE"/>
@@ -12969,13 +13447,15 @@
               <w:shd w:val="clear" w:color="auto" w:fill="FFFFFF"/>
               <w:spacing w:before="120" w:after="120"/>
               <w:rPr>
-                <w:sz w:val="20"/>
-                <w:szCs w:val="20"/>
-                <w:lang w:val="de-DE"/>
-              </w:rPr>
-            </w:pPr>
-            <w:r>
-              <w:rPr>
+                <w:color w:val="FF0000"/>
+                <w:sz w:val="20"/>
+                <w:szCs w:val="20"/>
+                <w:lang w:val="de-DE"/>
+              </w:rPr>
+            </w:pPr>
+            <w:r>
+              <w:rPr>
+                <w:color w:val="FF0000"/>
                 <w:sz w:val="20"/>
                 <w:szCs w:val="20"/>
                 <w:lang w:val="de-DE"/>
@@ -12985,6 +13465,7 @@
             <w:r>
               <w:rPr>
                 <w:b/>
+                <w:color w:val="FF0000"/>
                 <w:sz w:val="20"/>
                 <w:szCs w:val="20"/>
                 <w:lang w:val="de-DE"/>
@@ -12993,6 +13474,7 @@
             </w:r>
             <w:r>
               <w:rPr>
+                <w:color w:val="FF0000"/>
                 <w:sz w:val="20"/>
                 <w:szCs w:val="20"/>
                 <w:lang w:val="de-DE"/>
@@ -13012,13 +13494,15 @@
               <w:spacing w:before="120" w:after="120"/>
               <w:ind w:left="360"/>
               <w:rPr>
-                <w:sz w:val="20"/>
-                <w:szCs w:val="20"/>
-                <w:lang w:val="de-DE"/>
-              </w:rPr>
-            </w:pPr>
-            <w:r>
-              <w:rPr>
+                <w:color w:val="FF0000"/>
+                <w:sz w:val="20"/>
+                <w:szCs w:val="20"/>
+                <w:lang w:val="de-DE"/>
+              </w:rPr>
+            </w:pPr>
+            <w:r>
+              <w:rPr>
+                <w:color w:val="FF0000"/>
                 <w:sz w:val="20"/>
                 <w:szCs w:val="20"/>
                 <w:lang w:val="de-DE"/>
@@ -13038,13 +13522,15 @@
               <w:spacing w:before="120" w:after="120"/>
               <w:ind w:left="360"/>
               <w:rPr>
-                <w:sz w:val="20"/>
-                <w:szCs w:val="20"/>
-                <w:lang w:val="de-DE"/>
-              </w:rPr>
-            </w:pPr>
-            <w:r>
-              <w:rPr>
+                <w:color w:val="FF0000"/>
+                <w:sz w:val="20"/>
+                <w:szCs w:val="20"/>
+                <w:lang w:val="de-DE"/>
+              </w:rPr>
+            </w:pPr>
+            <w:r>
+              <w:rPr>
+                <w:color w:val="FF0000"/>
                 <w:sz w:val="20"/>
                 <w:szCs w:val="20"/>
                 <w:lang w:val="de-DE"/>
@@ -13064,12 +13550,14 @@
               <w:spacing w:before="120" w:after="120"/>
               <w:ind w:left="360"/>
               <w:rPr>
-                <w:sz w:val="20"/>
-                <w:szCs w:val="20"/>
-              </w:rPr>
-            </w:pPr>
-            <w:r>
-              <w:rPr>
+                <w:color w:val="FF0000"/>
+                <w:sz w:val="20"/>
+                <w:szCs w:val="20"/>
+              </w:rPr>
+            </w:pPr>
+            <w:r>
+              <w:rPr>
+                <w:color w:val="FF0000"/>
                 <w:sz w:val="20"/>
                 <w:szCs w:val="20"/>
               </w:rPr>
@@ -13087,12 +13575,14 @@
               <w:shd w:val="clear" w:color="auto" w:fill="FFFFFF"/>
               <w:spacing w:before="120" w:after="120"/>
               <w:rPr>
-                <w:sz w:val="20"/>
-                <w:szCs w:val="20"/>
-              </w:rPr>
-            </w:pPr>
-            <w:r>
-              <w:rPr>
+                <w:color w:val="FF0000"/>
+                <w:sz w:val="20"/>
+                <w:szCs w:val="20"/>
+              </w:rPr>
+            </w:pPr>
+            <w:r>
+              <w:rPr>
+                <w:color w:val="FF0000"/>
                 <w:sz w:val="20"/>
                 <w:szCs w:val="20"/>
               </w:rPr>
@@ -13101,6 +13591,7 @@
             <w:r>
               <w:rPr>
                 <w:b/>
+                <w:color w:val="FF0000"/>
                 <w:sz w:val="20"/>
                 <w:szCs w:val="20"/>
               </w:rPr>
@@ -13108,6 +13599,7 @@
             </w:r>
             <w:r>
               <w:rPr>
+                <w:color w:val="FF0000"/>
                 <w:sz w:val="20"/>
                 <w:szCs w:val="20"/>
               </w:rPr>
@@ -13126,12 +13618,14 @@
               <w:spacing w:before="120" w:after="120"/>
               <w:ind w:left="360"/>
               <w:rPr>
-                <w:sz w:val="20"/>
-                <w:szCs w:val="20"/>
-              </w:rPr>
-            </w:pPr>
-            <w:r>
-              <w:rPr>
+                <w:color w:val="FF0000"/>
+                <w:sz w:val="20"/>
+                <w:szCs w:val="20"/>
+              </w:rPr>
+            </w:pPr>
+            <w:r>
+              <w:rPr>
+                <w:color w:val="FF0000"/>
                 <w:sz w:val="20"/>
                 <w:szCs w:val="20"/>
               </w:rPr>
@@ -13150,12 +13644,14 @@
               <w:spacing w:before="120" w:after="120"/>
               <w:ind w:left="360"/>
               <w:rPr>
-                <w:sz w:val="20"/>
-                <w:szCs w:val="20"/>
-              </w:rPr>
-            </w:pPr>
-            <w:r>
-              <w:rPr>
+                <w:color w:val="FF0000"/>
+                <w:sz w:val="20"/>
+                <w:szCs w:val="20"/>
+              </w:rPr>
+            </w:pPr>
+            <w:r>
+              <w:rPr>
+                <w:color w:val="FF0000"/>
                 <w:sz w:val="20"/>
                 <w:szCs w:val="20"/>
               </w:rPr>
@@ -13174,12 +13670,14 @@
               <w:spacing w:before="120" w:after="120"/>
               <w:ind w:left="360"/>
               <w:rPr>
-                <w:sz w:val="20"/>
-                <w:szCs w:val="20"/>
-              </w:rPr>
-            </w:pPr>
-            <w:r>
-              <w:rPr>
+                <w:color w:val="FF0000"/>
+                <w:sz w:val="20"/>
+                <w:szCs w:val="20"/>
+              </w:rPr>
+            </w:pPr>
+            <w:r>
+              <w:rPr>
+                <w:color w:val="FF0000"/>
                 <w:sz w:val="20"/>
                 <w:szCs w:val="20"/>
               </w:rPr>
@@ -13197,12 +13695,14 @@
               <w:shd w:val="clear" w:color="auto" w:fill="FFFFFF"/>
               <w:spacing w:before="120" w:after="120"/>
               <w:rPr>
-                <w:sz w:val="20"/>
-                <w:szCs w:val="20"/>
-              </w:rPr>
-            </w:pPr>
-            <w:r>
-              <w:rPr>
+                <w:color w:val="FF0000"/>
+                <w:sz w:val="20"/>
+                <w:szCs w:val="20"/>
+              </w:rPr>
+            </w:pPr>
+            <w:r>
+              <w:rPr>
+                <w:color w:val="FF0000"/>
                 <w:sz w:val="20"/>
                 <w:szCs w:val="20"/>
               </w:rPr>
@@ -13211,6 +13711,7 @@
             <w:r>
               <w:rPr>
                 <w:b/>
+                <w:color w:val="FF0000"/>
                 <w:sz w:val="20"/>
                 <w:szCs w:val="20"/>
               </w:rPr>
@@ -13218,6 +13719,7 @@
             </w:r>
             <w:r>
               <w:rPr>
+                <w:color w:val="FF0000"/>
                 <w:sz w:val="20"/>
                 <w:szCs w:val="20"/>
               </w:rPr>
@@ -13236,12 +13738,14 @@
               <w:spacing w:before="120" w:after="120"/>
               <w:ind w:left="360"/>
               <w:rPr>
-                <w:sz w:val="20"/>
-                <w:szCs w:val="20"/>
-              </w:rPr>
-            </w:pPr>
-            <w:r>
-              <w:rPr>
+                <w:color w:val="FF0000"/>
+                <w:sz w:val="20"/>
+                <w:szCs w:val="20"/>
+              </w:rPr>
+            </w:pPr>
+            <w:r>
+              <w:rPr>
+                <w:color w:val="FF0000"/>
                 <w:sz w:val="20"/>
                 <w:szCs w:val="20"/>
               </w:rPr>
@@ -13261,6 +13765,7 @@
               <w:spacing w:before="120" w:after="120"/>
               <w:ind w:left="360"/>
               <w:rPr>
+                <w:color w:val="FF0000"/>
                 <w:sz w:val="20"/>
                 <w:szCs w:val="20"/>
               </w:rPr>
@@ -13268,6 +13773,7 @@
             <w:proofErr w:type="gramStart"/>
             <w:r>
               <w:rPr>
+                <w:color w:val="FF0000"/>
                 <w:sz w:val="20"/>
                 <w:szCs w:val="20"/>
               </w:rPr>
@@ -13276,6 +13782,7 @@
             <w:proofErr w:type="gramEnd"/>
             <w:r>
               <w:rPr>
+                <w:color w:val="FF0000"/>
                 <w:sz w:val="20"/>
                 <w:szCs w:val="20"/>
               </w:rPr>
@@ -13294,6 +13801,7 @@
               <w:spacing w:before="120" w:after="120"/>
               <w:ind w:left="360"/>
               <w:rPr>
+                <w:color w:val="FF0000"/>
                 <w:sz w:val="20"/>
                 <w:szCs w:val="20"/>
               </w:rPr>
@@ -13301,6 +13809,7 @@
             <w:proofErr w:type="gramStart"/>
             <w:r>
               <w:rPr>
+                <w:color w:val="FF0000"/>
                 <w:sz w:val="20"/>
                 <w:szCs w:val="20"/>
               </w:rPr>
@@ -13309,6 +13818,7 @@
             <w:proofErr w:type="gramEnd"/>
             <w:r>
               <w:rPr>
+                <w:color w:val="FF0000"/>
                 <w:sz w:val="20"/>
                 <w:szCs w:val="20"/>
               </w:rPr>
@@ -13326,12 +13836,14 @@
               <w:shd w:val="clear" w:color="auto" w:fill="FFFFFF"/>
               <w:spacing w:before="120" w:after="120"/>
               <w:rPr>
-                <w:sz w:val="20"/>
-                <w:szCs w:val="20"/>
-              </w:rPr>
-            </w:pPr>
-            <w:r>
-              <w:rPr>
+                <w:color w:val="FF0000"/>
+                <w:sz w:val="20"/>
+                <w:szCs w:val="20"/>
+              </w:rPr>
+            </w:pPr>
+            <w:r>
+              <w:rPr>
+                <w:color w:val="FF0000"/>
                 <w:sz w:val="20"/>
                 <w:szCs w:val="20"/>
               </w:rPr>
@@ -13340,6 +13852,7 @@
             <w:r>
               <w:rPr>
                 <w:b/>
+                <w:color w:val="FF0000"/>
                 <w:sz w:val="20"/>
                 <w:szCs w:val="20"/>
               </w:rPr>
@@ -13347,6 +13860,7 @@
             </w:r>
             <w:r>
               <w:rPr>
+                <w:color w:val="FF0000"/>
                 <w:sz w:val="20"/>
                 <w:szCs w:val="20"/>
               </w:rPr>
@@ -13365,6 +13879,7 @@
               <w:spacing w:before="120" w:after="120"/>
               <w:ind w:left="360"/>
               <w:rPr>
+                <w:color w:val="FF0000"/>
                 <w:sz w:val="20"/>
                 <w:szCs w:val="20"/>
               </w:rPr>
@@ -13372,6 +13887,7 @@
             <w:proofErr w:type="gramStart"/>
             <w:r>
               <w:rPr>
+                <w:color w:val="FF0000"/>
                 <w:sz w:val="20"/>
                 <w:szCs w:val="20"/>
               </w:rPr>
@@ -13380,6 +13896,7 @@
             <w:proofErr w:type="gramEnd"/>
             <w:r>
               <w:rPr>
+                <w:color w:val="FF0000"/>
                 <w:sz w:val="20"/>
                 <w:szCs w:val="20"/>
               </w:rPr>
@@ -13398,6 +13915,7 @@
               <w:spacing w:before="120" w:after="120"/>
               <w:ind w:left="360"/>
               <w:rPr>
+                <w:color w:val="FF0000"/>
                 <w:sz w:val="20"/>
                 <w:szCs w:val="20"/>
               </w:rPr>
@@ -13405,6 +13923,7 @@
             <w:proofErr w:type="gramStart"/>
             <w:r>
               <w:rPr>
+                <w:color w:val="FF0000"/>
                 <w:sz w:val="20"/>
                 <w:szCs w:val="20"/>
               </w:rPr>
@@ -13413,6 +13932,7 @@
             <w:proofErr w:type="gramEnd"/>
             <w:r>
               <w:rPr>
+                <w:color w:val="FF0000"/>
                 <w:sz w:val="20"/>
                 <w:szCs w:val="20"/>
               </w:rPr>
@@ -13427,12 +13947,14 @@
               </w:tabs>
               <w:ind w:left="86"/>
               <w:rPr>
-                <w:sz w:val="20"/>
-                <w:szCs w:val="20"/>
-              </w:rPr>
-            </w:pPr>
-            <w:r>
-              <w:rPr>
+                <w:color w:val="FF0000"/>
+                <w:sz w:val="20"/>
+                <w:szCs w:val="20"/>
+              </w:rPr>
+            </w:pPr>
+            <w:r>
+              <w:rPr>
+                <w:color w:val="FF0000"/>
                 <w:sz w:val="20"/>
                 <w:szCs w:val="20"/>
               </w:rPr>
@@ -13441,17 +13963,32 @@
           </w:p>
           <w:p>
             <w:pPr>
-              <w:tabs>
-                <w:tab w:val="left" w:pos="228"/>
-              </w:tabs>
-              <w:ind w:left="86"/>
-              <w:rPr>
-                <w:sz w:val="20"/>
-                <w:szCs w:val="20"/>
-              </w:rPr>
-            </w:pPr>
-            <w:r>
-              <w:rPr>
+              <w:widowControl w:val="0"/>
+              <w:tabs>
+                <w:tab w:val="left" w:pos="228"/>
+              </w:tabs>
+              <w:ind w:left="86"/>
+              <w:rPr>
+                <w:sz w:val="20"/>
+                <w:szCs w:val="20"/>
+              </w:rPr>
+            </w:pPr>
+          </w:p>
+          <w:p>
+            <w:pPr>
+              <w:tabs>
+                <w:tab w:val="left" w:pos="228"/>
+              </w:tabs>
+              <w:ind w:left="86"/>
+              <w:rPr>
+                <w:color w:val="00B050"/>
+                <w:sz w:val="20"/>
+                <w:szCs w:val="20"/>
+              </w:rPr>
+            </w:pPr>
+            <w:r>
+              <w:rPr>
+                <w:color w:val="00B050"/>
                 <w:sz w:val="20"/>
                 <w:szCs w:val="20"/>
               </w:rPr>
@@ -13460,6 +13997,7 @@
             <w:r>
               <w:rPr>
                 <w:b/>
+                <w:color w:val="00B050"/>
                 <w:sz w:val="20"/>
                 <w:szCs w:val="20"/>
               </w:rPr>
@@ -13474,12 +14012,14 @@
               </w:tabs>
               <w:ind w:left="86"/>
               <w:rPr>
-                <w:sz w:val="20"/>
-                <w:szCs w:val="20"/>
-              </w:rPr>
-            </w:pPr>
-            <w:r>
-              <w:rPr>
+                <w:color w:val="00B050"/>
+                <w:sz w:val="20"/>
+                <w:szCs w:val="20"/>
+              </w:rPr>
+            </w:pPr>
+            <w:r>
+              <w:rPr>
+                <w:color w:val="00B050"/>
                 <w:sz w:val="20"/>
                 <w:szCs w:val="20"/>
               </w:rPr>
@@ -13512,12 +14052,14 @@
                 <w:tab w:val="left" w:pos="228"/>
               </w:tabs>
               <w:rPr>
-                <w:sz w:val="20"/>
-                <w:szCs w:val="20"/>
-              </w:rPr>
-            </w:pPr>
-            <w:r>
-              <w:rPr>
+                <w:color w:val="FF0000"/>
+                <w:sz w:val="20"/>
+                <w:szCs w:val="20"/>
+              </w:rPr>
+            </w:pPr>
+            <w:r>
+              <w:rPr>
+                <w:color w:val="FF0000"/>
                 <w:sz w:val="20"/>
                 <w:szCs w:val="20"/>
               </w:rPr>
@@ -13531,13 +14073,15 @@
                 <w:tab w:val="left" w:pos="228"/>
               </w:tabs>
               <w:rPr>
-                <w:sz w:val="20"/>
-                <w:szCs w:val="20"/>
-              </w:rPr>
-            </w:pPr>
-            <w:r>
-              <w:rPr>
-                <w:b/>
+                <w:color w:val="FF0000"/>
+                <w:sz w:val="20"/>
+                <w:szCs w:val="20"/>
+              </w:rPr>
+            </w:pPr>
+            <w:r>
+              <w:rPr>
+                <w:b/>
+                <w:color w:val="FF0000"/>
                 <w:sz w:val="20"/>
                 <w:szCs w:val="20"/>
               </w:rPr>
@@ -13551,12 +14095,14 @@
                 <w:tab w:val="left" w:pos="228"/>
               </w:tabs>
               <w:rPr>
-                <w:sz w:val="20"/>
-                <w:szCs w:val="20"/>
-              </w:rPr>
-            </w:pPr>
-            <w:r>
-              <w:rPr>
+                <w:color w:val="FF0000"/>
+                <w:sz w:val="20"/>
+                <w:szCs w:val="20"/>
+              </w:rPr>
+            </w:pPr>
+            <w:r>
+              <w:rPr>
+                <w:color w:val="FF0000"/>
                 <w:sz w:val="20"/>
                 <w:szCs w:val="20"/>
               </w:rPr>
@@ -13570,14 +14116,14 @@
                 <w:tab w:val="left" w:pos="228"/>
               </w:tabs>
               <w:rPr>
-                <w:color w:val="000000"/>
-                <w:sz w:val="20"/>
-                <w:szCs w:val="20"/>
-              </w:rPr>
-            </w:pPr>
-            <w:r>
-              <w:rPr>
-                <w:color w:val="000000"/>
+                <w:color w:val="FF0000"/>
+                <w:sz w:val="20"/>
+                <w:szCs w:val="20"/>
+              </w:rPr>
+            </w:pPr>
+            <w:r>
+              <w:rPr>
+                <w:color w:val="FF0000"/>
                 <w:sz w:val="20"/>
                 <w:szCs w:val="20"/>
               </w:rPr>
@@ -13591,15 +14137,15 @@
                 <w:tab w:val="left" w:pos="228"/>
               </w:tabs>
               <w:rPr>
-                <w:color w:val="000000"/>
-                <w:sz w:val="20"/>
-                <w:szCs w:val="20"/>
-              </w:rPr>
-            </w:pPr>
-            <w:r>
-              <w:rPr>
-                <w:b/>
-                <w:color w:val="000000"/>
+                <w:color w:val="00B050"/>
+                <w:sz w:val="20"/>
+                <w:szCs w:val="20"/>
+              </w:rPr>
+            </w:pPr>
+            <w:r>
+              <w:rPr>
+                <w:b/>
+                <w:color w:val="00B050"/>
                 <w:sz w:val="20"/>
                 <w:szCs w:val="20"/>
               </w:rPr>
@@ -13613,14 +14159,14 @@
                 <w:tab w:val="left" w:pos="228"/>
               </w:tabs>
               <w:rPr>
-                <w:color w:val="000000"/>
-                <w:sz w:val="20"/>
-                <w:szCs w:val="20"/>
-              </w:rPr>
-            </w:pPr>
-            <w:r>
-              <w:rPr>
-                <w:color w:val="000000"/>
+                <w:color w:val="00B050"/>
+                <w:sz w:val="20"/>
+                <w:szCs w:val="20"/>
+              </w:rPr>
+            </w:pPr>
+            <w:r>
+              <w:rPr>
+                <w:color w:val="00B050"/>
                 <w:sz w:val="20"/>
                 <w:szCs w:val="20"/>
               </w:rPr>
@@ -13634,17 +14180,18 @@
                 <w:tab w:val="left" w:pos="228"/>
               </w:tabs>
               <w:rPr>
-                <w:color w:val="000000"/>
-                <w:sz w:val="20"/>
-                <w:szCs w:val="20"/>
-              </w:rPr>
-            </w:pPr>
-            <w:r>
-              <w:rPr>
-                <w:color w:val="000000"/>
-                <w:sz w:val="20"/>
-                <w:szCs w:val="20"/>
-              </w:rPr>
+                <w:color w:val="00B050"/>
+                <w:sz w:val="20"/>
+                <w:szCs w:val="20"/>
+              </w:rPr>
+            </w:pPr>
+            <w:r>
+              <w:rPr>
+                <w:color w:val="00B050"/>
+                <w:sz w:val="20"/>
+                <w:szCs w:val="20"/>
+              </w:rPr>
+              <w:lastRenderedPageBreak/>
               <w:t>5.3.2  Formiranje multidisciplinarnog tima</w:t>
             </w:r>
           </w:p>
@@ -13655,18 +14202,17 @@
                 <w:tab w:val="left" w:pos="228"/>
               </w:tabs>
               <w:rPr>
-                <w:color w:val="000000"/>
-                <w:sz w:val="20"/>
-                <w:szCs w:val="20"/>
-              </w:rPr>
-            </w:pPr>
-            <w:r>
-              <w:rPr>
-                <w:color w:val="000000"/>
-                <w:sz w:val="20"/>
-                <w:szCs w:val="20"/>
-              </w:rPr>
-              <w:lastRenderedPageBreak/>
+                <w:color w:val="00B050"/>
+                <w:sz w:val="20"/>
+                <w:szCs w:val="20"/>
+              </w:rPr>
+            </w:pPr>
+            <w:r>
+              <w:rPr>
+                <w:color w:val="00B050"/>
+                <w:sz w:val="20"/>
+                <w:szCs w:val="20"/>
+              </w:rPr>
               <w:t>5.3.3 Definiranje uloga i odgovornosti</w:t>
             </w:r>
           </w:p>
@@ -13677,36 +14223,125 @@
                 <w:tab w:val="left" w:pos="228"/>
               </w:tabs>
               <w:rPr>
-                <w:color w:val="000000"/>
-                <w:sz w:val="20"/>
-                <w:szCs w:val="20"/>
-              </w:rPr>
-            </w:pPr>
-            <w:r>
-              <w:rPr>
-                <w:b/>
-                <w:color w:val="000000"/>
-                <w:sz w:val="20"/>
-                <w:szCs w:val="20"/>
-              </w:rPr>
-              <w:t>5.4.Agilni pristup razvoju</w:t>
-            </w:r>
-          </w:p>
-          <w:p>
-            <w:pPr>
-              <w:widowControl w:val="0"/>
-              <w:tabs>
-                <w:tab w:val="left" w:pos="228"/>
-              </w:tabs>
-              <w:rPr>
-                <w:color w:val="000000"/>
-                <w:sz w:val="20"/>
-                <w:szCs w:val="20"/>
-              </w:rPr>
-            </w:pPr>
-            <w:r>
-              <w:rPr>
-                <w:color w:val="000000"/>
+                <w:b/>
+                <w:color w:val="00B050"/>
+                <w:sz w:val="20"/>
+                <w:szCs w:val="20"/>
+              </w:rPr>
+            </w:pPr>
+            <w:r>
+              <w:rPr>
+                <w:b/>
+                <w:color w:val="00B050"/>
+                <w:sz w:val="20"/>
+                <w:szCs w:val="20"/>
+              </w:rPr>
+              <w:t>Priprema tehnicke specifikacije opreme</w:t>
+            </w:r>
+          </w:p>
+          <w:p>
+            <w:pPr>
+              <w:widowControl w:val="0"/>
+              <w:tabs>
+                <w:tab w:val="left" w:pos="228"/>
+              </w:tabs>
+              <w:rPr>
+                <w:b/>
+                <w:color w:val="00B050"/>
+                <w:sz w:val="20"/>
+                <w:szCs w:val="20"/>
+              </w:rPr>
+            </w:pPr>
+            <w:r>
+              <w:rPr>
+                <w:b/>
+                <w:color w:val="00B050"/>
+                <w:sz w:val="20"/>
+                <w:szCs w:val="20"/>
+              </w:rPr>
+              <w:t>Tenderska procedura za nabavku opreme</w:t>
+            </w:r>
+          </w:p>
+          <w:p>
+            <w:pPr>
+              <w:widowControl w:val="0"/>
+              <w:tabs>
+                <w:tab w:val="left" w:pos="228"/>
+              </w:tabs>
+              <w:rPr>
+                <w:b/>
+                <w:color w:val="00B050"/>
+                <w:sz w:val="20"/>
+                <w:szCs w:val="20"/>
+              </w:rPr>
+            </w:pPr>
+            <w:r>
+              <w:rPr>
+                <w:b/>
+                <w:color w:val="00B050"/>
+                <w:sz w:val="20"/>
+                <w:szCs w:val="20"/>
+              </w:rPr>
+              <w:t>Nabava I instalacija opreme</w:t>
+            </w:r>
+          </w:p>
+          <w:p>
+            <w:pPr>
+              <w:widowControl w:val="0"/>
+              <w:tabs>
+                <w:tab w:val="left" w:pos="228"/>
+              </w:tabs>
+              <w:rPr>
+                <w:color w:val="FF0000"/>
+                <w:sz w:val="20"/>
+                <w:szCs w:val="20"/>
+              </w:rPr>
+            </w:pPr>
+            <w:r>
+              <w:rPr>
+                <w:b/>
+                <w:color w:val="FF0000"/>
+                <w:sz w:val="20"/>
+                <w:szCs w:val="20"/>
+              </w:rPr>
+              <w:t>5.</w:t>
+            </w:r>
+            <w:proofErr w:type="gramStart"/>
+            <w:r>
+              <w:rPr>
+                <w:b/>
+                <w:color w:val="FF0000"/>
+                <w:sz w:val="20"/>
+                <w:szCs w:val="20"/>
+              </w:rPr>
+              <w:t>4.Agilni</w:t>
+            </w:r>
+            <w:proofErr w:type="gramEnd"/>
+            <w:r>
+              <w:rPr>
+                <w:b/>
+                <w:color w:val="FF0000"/>
+                <w:sz w:val="20"/>
+                <w:szCs w:val="20"/>
+              </w:rPr>
+              <w:t xml:space="preserve"> pristup razvoju</w:t>
+            </w:r>
+          </w:p>
+          <w:p>
+            <w:pPr>
+              <w:widowControl w:val="0"/>
+              <w:tabs>
+                <w:tab w:val="left" w:pos="228"/>
+              </w:tabs>
+              <w:rPr>
+                <w:color w:val="FF0000"/>
+                <w:sz w:val="20"/>
+                <w:szCs w:val="20"/>
+              </w:rPr>
+            </w:pPr>
+            <w:r>
+              <w:rPr>
+                <w:color w:val="FF0000"/>
                 <w:sz w:val="20"/>
                 <w:szCs w:val="20"/>
               </w:rPr>
@@ -13720,14 +14355,14 @@
                 <w:tab w:val="left" w:pos="228"/>
               </w:tabs>
               <w:rPr>
-                <w:color w:val="000000"/>
-                <w:sz w:val="20"/>
-                <w:szCs w:val="20"/>
-              </w:rPr>
-            </w:pPr>
-            <w:r>
-              <w:rPr>
-                <w:color w:val="000000"/>
+                <w:color w:val="FF0000"/>
+                <w:sz w:val="20"/>
+                <w:szCs w:val="20"/>
+              </w:rPr>
+            </w:pPr>
+            <w:r>
+              <w:rPr>
+                <w:color w:val="FF0000"/>
                 <w:sz w:val="20"/>
                 <w:szCs w:val="20"/>
               </w:rPr>
@@ -13741,14 +14376,14 @@
                 <w:tab w:val="left" w:pos="228"/>
               </w:tabs>
               <w:rPr>
-                <w:color w:val="000000"/>
-                <w:sz w:val="20"/>
-                <w:szCs w:val="20"/>
-              </w:rPr>
-            </w:pPr>
-            <w:r>
-              <w:rPr>
-                <w:color w:val="000000"/>
+                <w:color w:val="FF0000"/>
+                <w:sz w:val="20"/>
+                <w:szCs w:val="20"/>
+              </w:rPr>
+            </w:pPr>
+            <w:r>
+              <w:rPr>
+                <w:color w:val="FF0000"/>
                 <w:sz w:val="20"/>
                 <w:szCs w:val="20"/>
               </w:rPr>
@@ -13762,15 +14397,15 @@
                 <w:tab w:val="left" w:pos="228"/>
               </w:tabs>
               <w:rPr>
-                <w:color w:val="000000"/>
-                <w:sz w:val="20"/>
-                <w:szCs w:val="20"/>
-              </w:rPr>
-            </w:pPr>
-            <w:r>
-              <w:rPr>
-                <w:b/>
-                <w:color w:val="000000"/>
+                <w:color w:val="FF0000"/>
+                <w:sz w:val="20"/>
+                <w:szCs w:val="20"/>
+              </w:rPr>
+            </w:pPr>
+            <w:r>
+              <w:rPr>
+                <w:b/>
+                <w:color w:val="FF0000"/>
                 <w:sz w:val="20"/>
                 <w:szCs w:val="20"/>
               </w:rPr>
@@ -13784,14 +14419,14 @@
                 <w:tab w:val="left" w:pos="228"/>
               </w:tabs>
               <w:rPr>
-                <w:color w:val="000000"/>
-                <w:sz w:val="20"/>
-                <w:szCs w:val="20"/>
-              </w:rPr>
-            </w:pPr>
-            <w:r>
-              <w:rPr>
-                <w:color w:val="000000"/>
+                <w:color w:val="FF0000"/>
+                <w:sz w:val="20"/>
+                <w:szCs w:val="20"/>
+              </w:rPr>
+            </w:pPr>
+            <w:r>
+              <w:rPr>
+                <w:color w:val="FF0000"/>
                 <w:sz w:val="20"/>
                 <w:szCs w:val="20"/>
               </w:rPr>
@@ -13805,14 +14440,14 @@
                 <w:tab w:val="left" w:pos="228"/>
               </w:tabs>
               <w:rPr>
-                <w:color w:val="000000"/>
-                <w:sz w:val="20"/>
-                <w:szCs w:val="20"/>
-              </w:rPr>
-            </w:pPr>
-            <w:r>
-              <w:rPr>
-                <w:color w:val="000000"/>
+                <w:color w:val="FF0000"/>
+                <w:sz w:val="20"/>
+                <w:szCs w:val="20"/>
+              </w:rPr>
+            </w:pPr>
+            <w:r>
+              <w:rPr>
+                <w:color w:val="FF0000"/>
                 <w:sz w:val="20"/>
                 <w:szCs w:val="20"/>
               </w:rPr>
@@ -13826,14 +14461,14 @@
                 <w:tab w:val="left" w:pos="228"/>
               </w:tabs>
               <w:rPr>
-                <w:color w:val="000000"/>
-                <w:sz w:val="20"/>
-                <w:szCs w:val="20"/>
-              </w:rPr>
-            </w:pPr>
-            <w:r>
-              <w:rPr>
-                <w:color w:val="000000"/>
+                <w:color w:val="FF0000"/>
+                <w:sz w:val="20"/>
+                <w:szCs w:val="20"/>
+              </w:rPr>
+            </w:pPr>
+            <w:r>
+              <w:rPr>
+                <w:color w:val="FF0000"/>
                 <w:sz w:val="20"/>
                 <w:szCs w:val="20"/>
               </w:rPr>
@@ -13847,15 +14482,15 @@
                 <w:tab w:val="left" w:pos="228"/>
               </w:tabs>
               <w:rPr>
-                <w:color w:val="000000"/>
-                <w:sz w:val="20"/>
-                <w:szCs w:val="20"/>
-              </w:rPr>
-            </w:pPr>
-            <w:r>
-              <w:rPr>
-                <w:b/>
-                <w:color w:val="000000"/>
+                <w:color w:val="00B050"/>
+                <w:sz w:val="20"/>
+                <w:szCs w:val="20"/>
+              </w:rPr>
+            </w:pPr>
+            <w:r>
+              <w:rPr>
+                <w:b/>
+                <w:color w:val="00B050"/>
                 <w:sz w:val="20"/>
                 <w:szCs w:val="20"/>
               </w:rPr>
@@ -13869,14 +14504,14 @@
                 <w:tab w:val="left" w:pos="228"/>
               </w:tabs>
               <w:rPr>
-                <w:color w:val="000000"/>
-                <w:sz w:val="20"/>
-                <w:szCs w:val="20"/>
-              </w:rPr>
-            </w:pPr>
-            <w:r>
-              <w:rPr>
-                <w:color w:val="000000"/>
+                <w:color w:val="00B050"/>
+                <w:sz w:val="20"/>
+                <w:szCs w:val="20"/>
+              </w:rPr>
+            </w:pPr>
+            <w:r>
+              <w:rPr>
+                <w:color w:val="00B050"/>
                 <w:sz w:val="20"/>
                 <w:szCs w:val="20"/>
               </w:rPr>
@@ -13890,14 +14525,14 @@
                 <w:tab w:val="left" w:pos="228"/>
               </w:tabs>
               <w:rPr>
-                <w:color w:val="000000"/>
-                <w:sz w:val="20"/>
-                <w:szCs w:val="20"/>
-              </w:rPr>
-            </w:pPr>
-            <w:r>
-              <w:rPr>
-                <w:color w:val="000000"/>
+                <w:color w:val="00B050"/>
+                <w:sz w:val="20"/>
+                <w:szCs w:val="20"/>
+              </w:rPr>
+            </w:pPr>
+            <w:r>
+              <w:rPr>
+                <w:color w:val="00B050"/>
                 <w:sz w:val="20"/>
                 <w:szCs w:val="20"/>
               </w:rPr>
@@ -13911,14 +14546,14 @@
                 <w:tab w:val="left" w:pos="228"/>
               </w:tabs>
               <w:rPr>
-                <w:color w:val="000000"/>
-                <w:sz w:val="20"/>
-                <w:szCs w:val="20"/>
-              </w:rPr>
-            </w:pPr>
-            <w:r>
-              <w:rPr>
-                <w:color w:val="000000"/>
+                <w:color w:val="00B050"/>
+                <w:sz w:val="20"/>
+                <w:szCs w:val="20"/>
+              </w:rPr>
+            </w:pPr>
+            <w:r>
+              <w:rPr>
+                <w:color w:val="00B050"/>
                 <w:sz w:val="20"/>
                 <w:szCs w:val="20"/>
               </w:rPr>
@@ -13932,15 +14567,15 @@
                 <w:tab w:val="left" w:pos="228"/>
               </w:tabs>
               <w:rPr>
-                <w:color w:val="000000"/>
-                <w:sz w:val="20"/>
-                <w:szCs w:val="20"/>
-              </w:rPr>
-            </w:pPr>
-            <w:r>
-              <w:rPr>
-                <w:b/>
-                <w:color w:val="000000"/>
+                <w:color w:val="FF0000"/>
+                <w:sz w:val="20"/>
+                <w:szCs w:val="20"/>
+              </w:rPr>
+            </w:pPr>
+            <w:r>
+              <w:rPr>
+                <w:b/>
+                <w:color w:val="FF0000"/>
                 <w:sz w:val="20"/>
                 <w:szCs w:val="20"/>
               </w:rPr>
@@ -13954,15 +14589,15 @@
                 <w:tab w:val="left" w:pos="228"/>
               </w:tabs>
               <w:rPr>
-                <w:color w:val="000000"/>
-                <w:sz w:val="20"/>
-                <w:szCs w:val="20"/>
-                <w:lang w:val="de-DE"/>
-              </w:rPr>
-            </w:pPr>
-            <w:r>
-              <w:rPr>
-                <w:color w:val="000000"/>
+                <w:color w:val="FF0000"/>
+                <w:sz w:val="20"/>
+                <w:szCs w:val="20"/>
+                <w:lang w:val="de-DE"/>
+              </w:rPr>
+            </w:pPr>
+            <w:r>
+              <w:rPr>
+                <w:color w:val="FF0000"/>
                 <w:sz w:val="20"/>
                 <w:szCs w:val="20"/>
                 <w:lang w:val="de-DE"/>
@@ -13977,15 +14612,15 @@
                 <w:tab w:val="left" w:pos="228"/>
               </w:tabs>
               <w:rPr>
-                <w:color w:val="000000"/>
-                <w:sz w:val="20"/>
-                <w:szCs w:val="20"/>
-                <w:lang w:val="de-DE"/>
-              </w:rPr>
-            </w:pPr>
-            <w:r>
-              <w:rPr>
-                <w:color w:val="000000"/>
+                <w:color w:val="FF0000"/>
+                <w:sz w:val="20"/>
+                <w:szCs w:val="20"/>
+                <w:lang w:val="de-DE"/>
+              </w:rPr>
+            </w:pPr>
+            <w:r>
+              <w:rPr>
+                <w:color w:val="FF0000"/>
                 <w:sz w:val="20"/>
                 <w:szCs w:val="20"/>
                 <w:lang w:val="de-DE"/>
@@ -14000,15 +14635,15 @@
                 <w:tab w:val="left" w:pos="228"/>
               </w:tabs>
               <w:rPr>
-                <w:color w:val="000000"/>
-                <w:sz w:val="20"/>
-                <w:szCs w:val="20"/>
-                <w:lang w:val="de-DE"/>
-              </w:rPr>
-            </w:pPr>
-            <w:r>
-              <w:rPr>
-                <w:color w:val="000000"/>
+                <w:color w:val="FF0000"/>
+                <w:sz w:val="20"/>
+                <w:szCs w:val="20"/>
+                <w:lang w:val="de-DE"/>
+              </w:rPr>
+            </w:pPr>
+            <w:r>
+              <w:rPr>
+                <w:color w:val="FF0000"/>
                 <w:sz w:val="20"/>
                 <w:szCs w:val="20"/>
                 <w:lang w:val="de-DE"/>
@@ -14023,16 +14658,16 @@
                 <w:tab w:val="left" w:pos="228"/>
               </w:tabs>
               <w:rPr>
-                <w:color w:val="000000"/>
-                <w:sz w:val="20"/>
-                <w:szCs w:val="20"/>
-                <w:lang w:val="de-DE"/>
-              </w:rPr>
-            </w:pPr>
-            <w:r>
-              <w:rPr>
-                <w:b/>
-                <w:color w:val="000000"/>
+                <w:color w:val="FF0000"/>
+                <w:sz w:val="20"/>
+                <w:szCs w:val="20"/>
+                <w:lang w:val="de-DE"/>
+              </w:rPr>
+            </w:pPr>
+            <w:r>
+              <w:rPr>
+                <w:b/>
+                <w:color w:val="FF0000"/>
                 <w:sz w:val="20"/>
                 <w:szCs w:val="20"/>
                 <w:lang w:val="de-DE"/>
@@ -14047,15 +14682,15 @@
                 <w:tab w:val="left" w:pos="228"/>
               </w:tabs>
               <w:rPr>
-                <w:color w:val="000000"/>
-                <w:sz w:val="20"/>
-                <w:szCs w:val="20"/>
-                <w:lang w:val="de-DE"/>
-              </w:rPr>
-            </w:pPr>
-            <w:r>
-              <w:rPr>
-                <w:color w:val="000000"/>
+                <w:color w:val="FF0000"/>
+                <w:sz w:val="20"/>
+                <w:szCs w:val="20"/>
+                <w:lang w:val="de-DE"/>
+              </w:rPr>
+            </w:pPr>
+            <w:r>
+              <w:rPr>
+                <w:color w:val="FF0000"/>
                 <w:sz w:val="20"/>
                 <w:szCs w:val="20"/>
                 <w:lang w:val="de-DE"/>
@@ -14070,15 +14705,15 @@
                 <w:tab w:val="left" w:pos="228"/>
               </w:tabs>
               <w:rPr>
-                <w:color w:val="000000"/>
-                <w:sz w:val="20"/>
-                <w:szCs w:val="20"/>
-                <w:lang w:val="de-DE"/>
-              </w:rPr>
-            </w:pPr>
-            <w:r>
-              <w:rPr>
-                <w:color w:val="000000"/>
+                <w:color w:val="FF0000"/>
+                <w:sz w:val="20"/>
+                <w:szCs w:val="20"/>
+                <w:lang w:val="de-DE"/>
+              </w:rPr>
+            </w:pPr>
+            <w:r>
+              <w:rPr>
+                <w:color w:val="FF0000"/>
                 <w:sz w:val="20"/>
                 <w:szCs w:val="20"/>
                 <w:lang w:val="de-DE"/>
@@ -14093,15 +14728,15 @@
                 <w:tab w:val="left" w:pos="228"/>
               </w:tabs>
               <w:rPr>
-                <w:color w:val="000000"/>
-                <w:sz w:val="20"/>
-                <w:szCs w:val="20"/>
-                <w:lang w:val="de-DE"/>
-              </w:rPr>
-            </w:pPr>
-            <w:r>
-              <w:rPr>
-                <w:color w:val="000000"/>
+                <w:color w:val="FF0000"/>
+                <w:sz w:val="20"/>
+                <w:szCs w:val="20"/>
+                <w:lang w:val="de-DE"/>
+              </w:rPr>
+            </w:pPr>
+            <w:r>
+              <w:rPr>
+                <w:color w:val="FF0000"/>
                 <w:sz w:val="20"/>
                 <w:szCs w:val="20"/>
                 <w:lang w:val="de-DE"/>
@@ -14130,576 +14765,10 @@
                 <w:tab w:val="left" w:pos="228"/>
               </w:tabs>
               <w:rPr>
-                <w:color w:val="000000"/>
-                <w:sz w:val="20"/>
-                <w:szCs w:val="20"/>
-                <w:lang w:val="de-DE"/>
-              </w:rPr>
-            </w:pPr>
-            <w:r>
-              <w:rPr>
-                <w:b/>
-                <w:color w:val="000000"/>
-                <w:sz w:val="20"/>
-                <w:szCs w:val="20"/>
-                <w:lang w:val="de-DE"/>
-              </w:rPr>
-              <w:t>6.Poboljsanje psiho-fizickog stanja studenata</w:t>
-            </w:r>
-          </w:p>
-          <w:p>
-            <w:pPr>
-              <w:widowControl w:val="0"/>
-              <w:tabs>
-                <w:tab w:val="left" w:pos="228"/>
-              </w:tabs>
-              <w:rPr>
-                <w:color w:val="000000"/>
-                <w:sz w:val="20"/>
-                <w:szCs w:val="20"/>
-                <w:lang w:val="de-DE"/>
-              </w:rPr>
-            </w:pPr>
-            <w:r>
-              <w:rPr>
-                <w:b/>
-                <w:color w:val="000000"/>
-                <w:sz w:val="20"/>
-                <w:szCs w:val="20"/>
-                <w:lang w:val="de-DE"/>
-              </w:rPr>
-              <w:t>6.1. Priprema izveštaja o trenutnom stanju:</w:t>
-            </w:r>
-          </w:p>
-          <w:p>
-            <w:pPr>
-              <w:widowControl w:val="0"/>
-              <w:tabs>
-                <w:tab w:val="left" w:pos="228"/>
-              </w:tabs>
-              <w:rPr>
-                <w:color w:val="000000"/>
-                <w:sz w:val="20"/>
-                <w:szCs w:val="20"/>
-                <w:lang w:val="de-DE"/>
-              </w:rPr>
-            </w:pPr>
-            <w:r>
-              <w:rPr>
-                <w:color w:val="000000"/>
-                <w:sz w:val="20"/>
-                <w:szCs w:val="20"/>
-                <w:lang w:val="de-DE"/>
-              </w:rPr>
-              <w:t xml:space="preserve">   6.1.1. Analiza prikupljenih podataka o psiho-fizičkom stanju studenata.</w:t>
-            </w:r>
-          </w:p>
-          <w:p>
-            <w:pPr>
-              <w:widowControl w:val="0"/>
-              <w:tabs>
-                <w:tab w:val="left" w:pos="228"/>
-              </w:tabs>
-              <w:rPr>
-                <w:color w:val="000000"/>
-                <w:sz w:val="20"/>
-                <w:szCs w:val="20"/>
-                <w:lang w:val="de-DE"/>
-              </w:rPr>
-            </w:pPr>
-            <w:r>
-              <w:rPr>
-                <w:color w:val="000000"/>
-                <w:sz w:val="20"/>
-                <w:szCs w:val="20"/>
-                <w:lang w:val="de-DE"/>
-              </w:rPr>
-              <w:t xml:space="preserve">   6.1.2. Sastavljanje detaljnog izveštaja koji identifikuje ključne faktore i trendove.</w:t>
-            </w:r>
-          </w:p>
-          <w:p>
-            <w:pPr>
-              <w:widowControl w:val="0"/>
-              <w:tabs>
-                <w:tab w:val="left" w:pos="228"/>
-              </w:tabs>
-              <w:rPr>
-                <w:color w:val="000000"/>
-                <w:sz w:val="20"/>
-                <w:szCs w:val="20"/>
-                <w:lang w:val="de-DE"/>
-              </w:rPr>
-            </w:pPr>
-          </w:p>
-          <w:p>
-            <w:pPr>
-              <w:widowControl w:val="0"/>
-              <w:tabs>
-                <w:tab w:val="left" w:pos="228"/>
-              </w:tabs>
-              <w:rPr>
-                <w:color w:val="000000"/>
-                <w:sz w:val="20"/>
-                <w:szCs w:val="20"/>
-                <w:lang w:val="de-DE"/>
-              </w:rPr>
-            </w:pPr>
-            <w:r>
-              <w:rPr>
-                <w:b/>
-                <w:color w:val="000000"/>
-                <w:sz w:val="20"/>
-                <w:szCs w:val="20"/>
-                <w:lang w:val="de-DE"/>
-              </w:rPr>
-              <w:t>6.2. Identifikacija prioriteta:</w:t>
-            </w:r>
-          </w:p>
-          <w:p>
-            <w:pPr>
-              <w:widowControl w:val="0"/>
-              <w:tabs>
-                <w:tab w:val="left" w:pos="228"/>
-              </w:tabs>
-              <w:rPr>
-                <w:color w:val="000000"/>
-                <w:sz w:val="20"/>
-                <w:szCs w:val="20"/>
-                <w:lang w:val="de-DE"/>
-              </w:rPr>
-            </w:pPr>
-            <w:r>
-              <w:rPr>
-                <w:color w:val="000000"/>
-                <w:sz w:val="20"/>
-                <w:szCs w:val="20"/>
-                <w:lang w:val="de-DE"/>
-              </w:rPr>
-              <w:t xml:space="preserve">   6.2.1. Diskusija sa relevantnim zainteresovanim stranama o prioritetnim oblastima za intervenciju.</w:t>
-            </w:r>
-          </w:p>
-          <w:p>
-            <w:pPr>
-              <w:widowControl w:val="0"/>
-              <w:tabs>
-                <w:tab w:val="left" w:pos="228"/>
-              </w:tabs>
-              <w:rPr>
-                <w:color w:val="000000"/>
-                <w:sz w:val="20"/>
-                <w:szCs w:val="20"/>
-                <w:lang w:val="de-DE"/>
-              </w:rPr>
-            </w:pPr>
-            <w:r>
-              <w:rPr>
-                <w:color w:val="000000"/>
-                <w:sz w:val="20"/>
-                <w:szCs w:val="20"/>
-                <w:lang w:val="de-DE"/>
-              </w:rPr>
-              <w:t xml:space="preserve">   6.2.2. Utvrđivanje hitnih potreba i dugoročnih ciljeva kako bi se odredili prioriteti za buduće aktivnosti.</w:t>
-            </w:r>
-          </w:p>
-          <w:p>
-            <w:pPr>
-              <w:widowControl w:val="0"/>
-              <w:tabs>
-                <w:tab w:val="left" w:pos="228"/>
-              </w:tabs>
-              <w:rPr>
-                <w:color w:val="000000"/>
-                <w:sz w:val="20"/>
-                <w:szCs w:val="20"/>
-                <w:lang w:val="de-DE"/>
-              </w:rPr>
-            </w:pPr>
-          </w:p>
-          <w:p>
-            <w:pPr>
-              <w:widowControl w:val="0"/>
-              <w:tabs>
-                <w:tab w:val="left" w:pos="228"/>
-              </w:tabs>
-              <w:rPr>
-                <w:color w:val="000000"/>
-                <w:sz w:val="20"/>
-                <w:szCs w:val="20"/>
-                <w:lang w:val="de-DE"/>
-              </w:rPr>
-            </w:pPr>
-            <w:r>
-              <w:rPr>
-                <w:b/>
-                <w:color w:val="000000"/>
-                <w:sz w:val="20"/>
-                <w:szCs w:val="20"/>
-                <w:lang w:val="de-DE"/>
-              </w:rPr>
-              <w:lastRenderedPageBreak/>
-              <w:t>6.3. Planiranje aktivnosti:</w:t>
-            </w:r>
-          </w:p>
-          <w:p>
-            <w:pPr>
-              <w:widowControl w:val="0"/>
-              <w:tabs>
-                <w:tab w:val="left" w:pos="228"/>
-              </w:tabs>
-              <w:rPr>
-                <w:color w:val="000000"/>
-                <w:sz w:val="20"/>
-                <w:szCs w:val="20"/>
-                <w:lang w:val="de-DE"/>
-              </w:rPr>
-            </w:pPr>
-            <w:r>
-              <w:rPr>
-                <w:color w:val="000000"/>
-                <w:sz w:val="20"/>
-                <w:szCs w:val="20"/>
-                <w:lang w:val="de-DE"/>
-              </w:rPr>
-              <w:t xml:space="preserve">   6.3.1. Sastavljanje detaljnog plana aktivnosti koji precizira korake koji će biti preduzeti radi poboljšanja psiho-fizičkog stanja studenata.</w:t>
-            </w:r>
-          </w:p>
-          <w:p>
-            <w:pPr>
-              <w:widowControl w:val="0"/>
-              <w:tabs>
-                <w:tab w:val="left" w:pos="228"/>
-              </w:tabs>
-              <w:rPr>
-                <w:color w:val="000000"/>
-                <w:sz w:val="20"/>
-                <w:szCs w:val="20"/>
-                <w:lang w:val="de-DE"/>
-              </w:rPr>
-            </w:pPr>
-            <w:r>
-              <w:rPr>
-                <w:color w:val="000000"/>
-                <w:sz w:val="20"/>
-                <w:szCs w:val="20"/>
-                <w:lang w:val="de-DE"/>
-              </w:rPr>
-              <w:t xml:space="preserve">   6.3.2. Definisanje resursa, vremenskih rokova i odgovornosti za svaku aktivnost u planu.</w:t>
-            </w:r>
-          </w:p>
-          <w:p>
-            <w:pPr>
-              <w:widowControl w:val="0"/>
-              <w:tabs>
-                <w:tab w:val="left" w:pos="228"/>
-              </w:tabs>
-              <w:rPr>
-                <w:color w:val="000000"/>
-                <w:sz w:val="20"/>
-                <w:szCs w:val="20"/>
-                <w:lang w:val="de-DE"/>
-              </w:rPr>
-            </w:pPr>
-          </w:p>
-          <w:p>
-            <w:pPr>
-              <w:widowControl w:val="0"/>
-              <w:tabs>
-                <w:tab w:val="left" w:pos="228"/>
-              </w:tabs>
-              <w:rPr>
-                <w:color w:val="000000"/>
-                <w:sz w:val="20"/>
-                <w:szCs w:val="20"/>
-                <w:lang w:val="de-DE"/>
-              </w:rPr>
-            </w:pPr>
-            <w:r>
-              <w:rPr>
-                <w:b/>
-                <w:color w:val="000000"/>
-                <w:sz w:val="20"/>
-                <w:szCs w:val="20"/>
-                <w:lang w:val="de-DE"/>
-              </w:rPr>
-              <w:t>6.4. Implementacija strategije:</w:t>
-            </w:r>
-          </w:p>
-          <w:p>
-            <w:pPr>
-              <w:widowControl w:val="0"/>
-              <w:tabs>
-                <w:tab w:val="left" w:pos="228"/>
-              </w:tabs>
-              <w:rPr>
-                <w:color w:val="000000"/>
-                <w:sz w:val="20"/>
-                <w:szCs w:val="20"/>
-                <w:lang w:val="de-DE"/>
-              </w:rPr>
-            </w:pPr>
-            <w:r>
-              <w:rPr>
-                <w:color w:val="000000"/>
-                <w:sz w:val="20"/>
-                <w:szCs w:val="20"/>
-                <w:lang w:val="de-DE"/>
-              </w:rPr>
-              <w:t xml:space="preserve">   6.4.1. Sprovođenje planiranih aktivnosti u skladu sa definisanim planom.</w:t>
-            </w:r>
-          </w:p>
-          <w:p>
-            <w:pPr>
-              <w:widowControl w:val="0"/>
-              <w:tabs>
-                <w:tab w:val="left" w:pos="228"/>
-              </w:tabs>
-              <w:rPr>
-                <w:color w:val="000000"/>
-                <w:sz w:val="20"/>
-                <w:szCs w:val="20"/>
-                <w:lang w:val="de-DE"/>
-              </w:rPr>
-            </w:pPr>
-            <w:r>
-              <w:rPr>
-                <w:color w:val="000000"/>
-                <w:sz w:val="20"/>
-                <w:szCs w:val="20"/>
-                <w:lang w:val="de-DE"/>
-              </w:rPr>
-              <w:t xml:space="preserve">   6.4.2. Koordinacija sa relevantnim resursima i saradnicima kako bi se osiguralo uspešno sprovođenje strategije.</w:t>
-            </w:r>
-          </w:p>
-          <w:p>
-            <w:pPr>
-              <w:widowControl w:val="0"/>
-              <w:tabs>
-                <w:tab w:val="left" w:pos="228"/>
-              </w:tabs>
-              <w:rPr>
-                <w:color w:val="000000"/>
-                <w:sz w:val="20"/>
-                <w:szCs w:val="20"/>
-                <w:lang w:val="de-DE"/>
-              </w:rPr>
-            </w:pPr>
-          </w:p>
-          <w:p>
-            <w:pPr>
-              <w:widowControl w:val="0"/>
-              <w:tabs>
-                <w:tab w:val="left" w:pos="228"/>
-              </w:tabs>
-              <w:rPr>
-                <w:color w:val="000000"/>
-                <w:sz w:val="20"/>
-                <w:szCs w:val="20"/>
-              </w:rPr>
-            </w:pPr>
-            <w:r>
-              <w:rPr>
-                <w:b/>
-                <w:color w:val="000000"/>
-                <w:sz w:val="20"/>
-                <w:szCs w:val="20"/>
-              </w:rPr>
-              <w:t>6.5. Praćenje i evaluacija:</w:t>
-            </w:r>
-          </w:p>
-          <w:p>
-            <w:pPr>
-              <w:widowControl w:val="0"/>
-              <w:tabs>
-                <w:tab w:val="left" w:pos="228"/>
-              </w:tabs>
-              <w:rPr>
-                <w:color w:val="000000"/>
-                <w:sz w:val="20"/>
-                <w:szCs w:val="20"/>
-              </w:rPr>
-            </w:pPr>
-            <w:r>
-              <w:rPr>
-                <w:color w:val="000000"/>
-                <w:sz w:val="20"/>
-                <w:szCs w:val="20"/>
-              </w:rPr>
-              <w:t xml:space="preserve">  6. 5.1. Redovno praćenje napretka u sprovođenju planiranih aktivnosti kroz prikupljanje podataka i analizu rezultata.</w:t>
-            </w:r>
-          </w:p>
-          <w:p>
-            <w:pPr>
-              <w:widowControl w:val="0"/>
-              <w:tabs>
-                <w:tab w:val="left" w:pos="228"/>
-              </w:tabs>
-              <w:rPr>
-                <w:color w:val="000000"/>
-                <w:sz w:val="20"/>
-                <w:szCs w:val="20"/>
-              </w:rPr>
-            </w:pPr>
-            <w:r>
-              <w:rPr>
-                <w:color w:val="000000"/>
-                <w:sz w:val="20"/>
-                <w:szCs w:val="20"/>
-              </w:rPr>
-              <w:t xml:space="preserve">   6.5.2. Evaluacija efikasnosti sprovedenih aktivnosti i identifikacija potrebe za eventualnim prilagođavanjima.</w:t>
-            </w:r>
-          </w:p>
-          <w:p>
-            <w:pPr>
-              <w:widowControl w:val="0"/>
-              <w:tabs>
-                <w:tab w:val="left" w:pos="228"/>
-              </w:tabs>
-              <w:rPr>
-                <w:color w:val="000000"/>
-                <w:sz w:val="20"/>
-                <w:szCs w:val="20"/>
-              </w:rPr>
-            </w:pPr>
-          </w:p>
-          <w:p>
-            <w:pPr>
-              <w:widowControl w:val="0"/>
-              <w:tabs>
-                <w:tab w:val="left" w:pos="228"/>
-              </w:tabs>
-              <w:rPr>
-                <w:color w:val="000000"/>
-                <w:sz w:val="20"/>
-                <w:szCs w:val="20"/>
-              </w:rPr>
-            </w:pPr>
-            <w:r>
-              <w:rPr>
-                <w:b/>
-                <w:color w:val="000000"/>
-                <w:sz w:val="20"/>
-                <w:szCs w:val="20"/>
-              </w:rPr>
-              <w:t>6.6. Priprema izveštaja o napretku:</w:t>
-            </w:r>
-          </w:p>
-          <w:p>
-            <w:pPr>
-              <w:widowControl w:val="0"/>
-              <w:tabs>
-                <w:tab w:val="left" w:pos="228"/>
-              </w:tabs>
-              <w:rPr>
-                <w:color w:val="000000"/>
-                <w:sz w:val="20"/>
-                <w:szCs w:val="20"/>
-              </w:rPr>
-            </w:pPr>
-            <w:r>
-              <w:rPr>
-                <w:color w:val="000000"/>
-                <w:sz w:val="20"/>
-                <w:szCs w:val="20"/>
-              </w:rPr>
-              <w:t xml:space="preserve">  6. 6.1. Sastavljanje izveštaja koji sumira postignute rezultate i identifikuje ključne naučene lekcije.</w:t>
-            </w:r>
-          </w:p>
-          <w:p>
-            <w:pPr>
-              <w:widowControl w:val="0"/>
-              <w:tabs>
-                <w:tab w:val="left" w:pos="228"/>
-              </w:tabs>
-              <w:rPr>
-                <w:color w:val="000000"/>
-                <w:sz w:val="20"/>
-                <w:szCs w:val="20"/>
-              </w:rPr>
-            </w:pPr>
-            <w:r>
-              <w:rPr>
-                <w:color w:val="000000"/>
-                <w:sz w:val="20"/>
-                <w:szCs w:val="20"/>
-              </w:rPr>
-              <w:t xml:space="preserve">   6.6.2. Prikazivanje preporuka za dalje unapređenje programa za poboljšanje psiho-fizičkog stanja studenata.</w:t>
-            </w:r>
-          </w:p>
-          <w:p>
-            <w:pPr>
-              <w:widowControl w:val="0"/>
-              <w:tabs>
-                <w:tab w:val="left" w:pos="228"/>
-              </w:tabs>
-              <w:rPr>
-                <w:color w:val="000000"/>
-                <w:sz w:val="20"/>
-                <w:szCs w:val="20"/>
-              </w:rPr>
-            </w:pPr>
-          </w:p>
-          <w:p>
-            <w:pPr>
-              <w:widowControl w:val="0"/>
-              <w:tabs>
-                <w:tab w:val="left" w:pos="228"/>
-              </w:tabs>
-              <w:rPr>
-                <w:color w:val="000000"/>
-                <w:sz w:val="20"/>
-                <w:szCs w:val="20"/>
-              </w:rPr>
-            </w:pPr>
-            <w:r>
-              <w:rPr>
-                <w:b/>
-                <w:color w:val="000000"/>
-                <w:sz w:val="20"/>
-                <w:szCs w:val="20"/>
-              </w:rPr>
-              <w:t>6.7. Kontinuirano unapređenje:</w:t>
-            </w:r>
-          </w:p>
-          <w:p>
-            <w:pPr>
-              <w:widowControl w:val="0"/>
-              <w:tabs>
-                <w:tab w:val="left" w:pos="228"/>
-              </w:tabs>
-              <w:rPr>
-                <w:color w:val="000000"/>
-                <w:sz w:val="20"/>
-                <w:szCs w:val="20"/>
-              </w:rPr>
-            </w:pPr>
-            <w:r>
-              <w:rPr>
-                <w:color w:val="000000"/>
-                <w:sz w:val="20"/>
-                <w:szCs w:val="20"/>
-              </w:rPr>
-              <w:t xml:space="preserve">   6.7.1. Uspostavljanje sistema za prikupljanje povratnih informacija od studenata i drugih zainteresovanih strana.</w:t>
-            </w:r>
-          </w:p>
-          <w:p>
-            <w:pPr>
-              <w:widowControl w:val="0"/>
-              <w:tabs>
-                <w:tab w:val="left" w:pos="228"/>
-              </w:tabs>
-              <w:rPr>
-                <w:sz w:val="20"/>
-                <w:szCs w:val="20"/>
-              </w:rPr>
-            </w:pPr>
-            <w:r>
-              <w:rPr>
-                <w:color w:val="000000"/>
-                <w:sz w:val="20"/>
-                <w:szCs w:val="20"/>
-              </w:rPr>
-              <w:t xml:space="preserve">   6.7.2. Redovno preispitivanje strategije i planova kako bi se osiguralo da odgovaraju promenljivim potrebama studenata.</w:t>
-            </w:r>
+                <w:sz w:val="20"/>
+                <w:szCs w:val="20"/>
+              </w:rPr>
+            </w:pPr>
           </w:p>
         </w:tc>
         <w:tc>
@@ -14711,7 +14780,6 @@
               <w:pStyle w:val="Heading3"/>
               <w:spacing w:before="0" w:after="0"/>
               <w:jc w:val="left"/>
-              <w:outlineLvl w:val="2"/>
               <w:rPr>
                 <w:rFonts w:ascii="Times New Roman" w:eastAsia="Times New Roman" w:hAnsi="Times New Roman" w:cs="Times New Roman"/>
                 <w:i w:val="0"/>
@@ -14983,8 +15051,52 @@
 </w:document>
 </file>
 
+<file path=word/comments.xml><?xml version="1.0" encoding="utf-8"?>
+<w:comments xmlns:wpc="http://schemas.microsoft.com/office/word/2010/wordprocessingCanvas" xmlns:cx="http://schemas.microsoft.com/office/drawing/2014/chartex" xmlns:mc="http://schemas.openxmlformats.org/markup-compatibility/2006" xmlns:o="urn:schemas-microsoft-com:office:office" xmlns:r="http://schemas.openxmlformats.org/officeDocument/2006/relationships" xmlns:m="http://schemas.openxmlformats.org/officeDocument/2006/math" xmlns:v="urn:schemas-microsoft-com:vml" xmlns:wp14="http://schemas.microsoft.com/office/word/2010/wordprocessingDrawing" xmlns:wp="http://schemas.openxmlformats.org/drawingml/2006/wordprocessingDrawing" xmlns:w10="urn:schemas-microsoft-com:office:word" xmlns:w="http://schemas.openxmlformats.org/wordprocessingml/2006/main" xmlns:w14="http://schemas.microsoft.com/office/word/2010/wordml" xmlns:w15="http://schemas.microsoft.com/office/word/2012/wordml" xmlns:w16se="http://schemas.microsoft.com/office/word/2015/wordml/symex" xmlns:wpg="http://schemas.microsoft.com/office/word/2010/wordprocessingGroup" xmlns:wpi="http://schemas.microsoft.com/office/word/2010/wordprocessingInk" xmlns:wne="http://schemas.microsoft.com/office/word/2006/wordml" xmlns:wps="http://schemas.microsoft.com/office/word/2010/wordprocessingShape" mc:Ignorable="w14 w15 w16se wp14">
+  <w:comment w:id="1" w:author="Tankosic" w:date="2024-05-22T11:50:00Z" w:initials="T">
+    <w:p>
+      <w:pPr>
+        <w:pStyle w:val="CommentText"/>
+      </w:pPr>
+      <w:r>
+        <w:rPr>
+          <w:rStyle w:val="CommentReference"/>
+        </w:rPr>
+        <w:annotationRef/>
+      </w:r>
+      <w:r>
+        <w:t>Ovo ne treba, treba da znamo koji tip prakse</w:t>
+      </w:r>
+    </w:p>
+  </w:comment>
+  <w:comment w:id="2" w:author="Tankosic" w:date="2024-05-22T11:52:00Z" w:initials="T">
+    <w:p>
+      <w:pPr>
+        <w:pStyle w:val="CommentText"/>
+      </w:pPr>
+      <w:r>
+        <w:rPr>
+          <w:rStyle w:val="CommentReference"/>
+        </w:rPr>
+        <w:annotationRef/>
+      </w:r>
+      <w:r>
+        <w:t>Studijske posete</w:t>
+      </w:r>
+    </w:p>
+  </w:comment>
+</w:comments>
+</file>
+
+<file path=word/commentsExtended.xml><?xml version="1.0" encoding="utf-8"?>
+<w15:commentsEx xmlns:wpc="http://schemas.microsoft.com/office/word/2010/wordprocessingCanvas" xmlns:cx="http://schemas.microsoft.com/office/drawing/2014/chartex" xmlns:mc="http://schemas.openxmlformats.org/markup-compatibility/2006" xmlns:o="urn:schemas-microsoft-com:office:office" xmlns:r="http://schemas.openxmlformats.org/officeDocument/2006/relationships" xmlns:m="http://schemas.openxmlformats.org/officeDocument/2006/math" xmlns:v="urn:schemas-microsoft-com:vml" xmlns:wp14="http://schemas.microsoft.com/office/word/2010/wordprocessingDrawing" xmlns:wp="http://schemas.openxmlformats.org/drawingml/2006/wordprocessingDrawing" xmlns:w10="urn:schemas-microsoft-com:office:word" xmlns:w="http://schemas.openxmlformats.org/wordprocessingml/2006/main" xmlns:w14="http://schemas.microsoft.com/office/word/2010/wordml" xmlns:w15="http://schemas.microsoft.com/office/word/2012/wordml" xmlns:w16se="http://schemas.microsoft.com/office/word/2015/wordml/symex" xmlns:wpg="http://schemas.microsoft.com/office/word/2010/wordprocessingGroup" xmlns:wpi="http://schemas.microsoft.com/office/word/2010/wordprocessingInk" xmlns:wne="http://schemas.microsoft.com/office/word/2006/wordml" xmlns:wps="http://schemas.microsoft.com/office/word/2010/wordprocessingShape" mc:Ignorable="w14 w15 w16se wp14">
+  <w15:commentEx w15:paraId="3EFC3F0F" w15:done="0"/>
+  <w15:commentEx w15:paraId="6E0BF4B8" w15:done="0"/>
+</w15:commentsEx>
+</file>
+
 <file path=word/numbering.xml><?xml version="1.0" encoding="utf-8"?>
-<w:numbering xmlns:wpc="http://schemas.microsoft.com/office/word/2010/wordprocessingCanvas" xmlns:mc="http://schemas.openxmlformats.org/markup-compatibility/2006" xmlns:o="urn:schemas-microsoft-com:office:office" xmlns:r="http://schemas.openxmlformats.org/officeDocument/2006/relationships" xmlns:m="http://schemas.openxmlformats.org/officeDocument/2006/math" xmlns:v="urn:schemas-microsoft-com:vml" xmlns:wp14="http://schemas.microsoft.com/office/word/2010/wordprocessingDrawing" xmlns:wp="http://schemas.openxmlformats.org/drawingml/2006/wordprocessingDrawing" xmlns:w10="urn:schemas-microsoft-com:office:word" xmlns:w="http://schemas.openxmlformats.org/wordprocessingml/2006/main" xmlns:w14="http://schemas.microsoft.com/office/word/2010/wordml" xmlns:w15="http://schemas.microsoft.com/office/word/2012/wordml" xmlns:wpg="http://schemas.microsoft.com/office/word/2010/wordprocessingGroup" xmlns:wpi="http://schemas.microsoft.com/office/word/2010/wordprocessingInk" xmlns:wne="http://schemas.microsoft.com/office/word/2006/wordml" xmlns:wps="http://schemas.microsoft.com/office/word/2010/wordprocessingShape" mc:Ignorable="w14 w15 wp14">
+<w:numbering xmlns:wpc="http://schemas.microsoft.com/office/word/2010/wordprocessingCanvas" xmlns:cx="http://schemas.microsoft.com/office/drawing/2014/chartex" xmlns:mc="http://schemas.openxmlformats.org/markup-compatibility/2006" xmlns:o="urn:schemas-microsoft-com:office:office" xmlns:r="http://schemas.openxmlformats.org/officeDocument/2006/relationships" xmlns:m="http://schemas.openxmlformats.org/officeDocument/2006/math" xmlns:v="urn:schemas-microsoft-com:vml" xmlns:wp14="http://schemas.microsoft.com/office/word/2010/wordprocessingDrawing" xmlns:wp="http://schemas.openxmlformats.org/drawingml/2006/wordprocessingDrawing" xmlns:w10="urn:schemas-microsoft-com:office:word" xmlns:w="http://schemas.openxmlformats.org/wordprocessingml/2006/main" xmlns:w14="http://schemas.microsoft.com/office/word/2010/wordml" xmlns:w15="http://schemas.microsoft.com/office/word/2012/wordml" xmlns:w16se="http://schemas.microsoft.com/office/word/2015/wordml/symex" xmlns:wpg="http://schemas.microsoft.com/office/word/2010/wordprocessingGroup" xmlns:wpi="http://schemas.microsoft.com/office/word/2010/wordprocessingInk" xmlns:wne="http://schemas.microsoft.com/office/word/2006/wordml" xmlns:wps="http://schemas.microsoft.com/office/word/2010/wordprocessingShape" mc:Ignorable="w14 w15 w16se wp14">
   <w:abstractNum w:abstractNumId="0" w15:restartNumberingAfterBreak="0">
     <w:nsid w:val="65535AB8"/>
     <w:multiLevelType w:val="multilevel"/>
@@ -15104,8 +15216,16 @@
 </w:numbering>
 </file>
 
+<file path=word/people.xml><?xml version="1.0" encoding="utf-8"?>
+<w15:people xmlns:wpc="http://schemas.microsoft.com/office/word/2010/wordprocessingCanvas" xmlns:cx="http://schemas.microsoft.com/office/drawing/2014/chartex" xmlns:mc="http://schemas.openxmlformats.org/markup-compatibility/2006" xmlns:o="urn:schemas-microsoft-com:office:office" xmlns:r="http://schemas.openxmlformats.org/officeDocument/2006/relationships" xmlns:m="http://schemas.openxmlformats.org/officeDocument/2006/math" xmlns:v="urn:schemas-microsoft-com:vml" xmlns:wp14="http://schemas.microsoft.com/office/word/2010/wordprocessingDrawing" xmlns:wp="http://schemas.openxmlformats.org/drawingml/2006/wordprocessingDrawing" xmlns:w10="urn:schemas-microsoft-com:office:word" xmlns:w="http://schemas.openxmlformats.org/wordprocessingml/2006/main" xmlns:w14="http://schemas.microsoft.com/office/word/2010/wordml" xmlns:w15="http://schemas.microsoft.com/office/word/2012/wordml" xmlns:w16se="http://schemas.microsoft.com/office/word/2015/wordml/symex" xmlns:wpg="http://schemas.microsoft.com/office/word/2010/wordprocessingGroup" xmlns:wpi="http://schemas.microsoft.com/office/word/2010/wordprocessingInk" xmlns:wne="http://schemas.microsoft.com/office/word/2006/wordml" xmlns:wps="http://schemas.microsoft.com/office/word/2010/wordprocessingShape" mc:Ignorable="w14 w15 w16se wp14">
+  <w15:person w15:author="Tankosic">
+    <w15:presenceInfo w15:providerId="None" w15:userId="Tankosic"/>
+  </w15:person>
+</w15:people>
+</file>
+
 <file path=word/styles.xml><?xml version="1.0" encoding="utf-8"?>
-<w:styles xmlns:mc="http://schemas.openxmlformats.org/markup-compatibility/2006" xmlns:r="http://schemas.openxmlformats.org/officeDocument/2006/relationships" xmlns:w="http://schemas.openxmlformats.org/wordprocessingml/2006/main" xmlns:w14="http://schemas.microsoft.com/office/word/2010/wordml" xmlns:w15="http://schemas.microsoft.com/office/word/2012/wordml" mc:Ignorable="w14 w15">
+<w:styles xmlns:mc="http://schemas.openxmlformats.org/markup-compatibility/2006" xmlns:r="http://schemas.openxmlformats.org/officeDocument/2006/relationships" xmlns:w="http://schemas.openxmlformats.org/wordprocessingml/2006/main" xmlns:w14="http://schemas.microsoft.com/office/word/2010/wordml" xmlns:w15="http://schemas.microsoft.com/office/word/2012/wordml" xmlns:w16se="http://schemas.microsoft.com/office/word/2015/wordml/symex" mc:Ignorable="w14 w15 w16se">
   <w:docDefaults>
     <w:rPrDefault>
       <w:rPr>
@@ -15603,6 +15723,7 @@
   <w:style w:type="character" w:default="1" w:styleId="DefaultParagraphFont">
     <w:name w:val="Default Paragraph Font"/>
     <w:uiPriority w:val="1"/>
+    <w:semiHidden/>
     <w:unhideWhenUsed/>
   </w:style>
   <w:style w:type="table" w:default="1" w:styleId="TableNormal">
@@ -15668,6 +15789,98 @@
         <w:right w:w="56" w:type="dxa"/>
       </w:tblCellMar>
     </w:tblPr>
+  </w:style>
+  <w:style w:type="character" w:styleId="CommentReference">
+    <w:name w:val="annotation reference"/>
+    <w:basedOn w:val="DefaultParagraphFont"/>
+    <w:uiPriority w:val="99"/>
+    <w:semiHidden/>
+    <w:unhideWhenUsed/>
+    <w:rsid w:val="00DB5CDC"/>
+    <w:rPr>
+      <w:sz w:val="16"/>
+      <w:szCs w:val="16"/>
+    </w:rPr>
+  </w:style>
+  <w:style w:type="paragraph" w:styleId="CommentText">
+    <w:name w:val="annotation text"/>
+    <w:basedOn w:val="Normal"/>
+    <w:link w:val="CommentTextChar"/>
+    <w:uiPriority w:val="99"/>
+    <w:semiHidden/>
+    <w:unhideWhenUsed/>
+    <w:rsid w:val="00DB5CDC"/>
+    <w:rPr>
+      <w:sz w:val="20"/>
+      <w:szCs w:val="20"/>
+    </w:rPr>
+  </w:style>
+  <w:style w:type="character" w:customStyle="1" w:styleId="CommentTextChar">
+    <w:name w:val="Comment Text Char"/>
+    <w:basedOn w:val="DefaultParagraphFont"/>
+    <w:link w:val="CommentText"/>
+    <w:uiPriority w:val="99"/>
+    <w:semiHidden/>
+    <w:rsid w:val="00DB5CDC"/>
+    <w:rPr>
+      <w:sz w:val="20"/>
+      <w:szCs w:val="20"/>
+    </w:rPr>
+  </w:style>
+  <w:style w:type="paragraph" w:styleId="CommentSubject">
+    <w:name w:val="annotation subject"/>
+    <w:basedOn w:val="CommentText"/>
+    <w:next w:val="CommentText"/>
+    <w:link w:val="CommentSubjectChar"/>
+    <w:uiPriority w:val="99"/>
+    <w:semiHidden/>
+    <w:unhideWhenUsed/>
+    <w:rsid w:val="00DB5CDC"/>
+    <w:rPr>
+      <w:b/>
+      <w:bCs/>
+    </w:rPr>
+  </w:style>
+  <w:style w:type="character" w:customStyle="1" w:styleId="CommentSubjectChar">
+    <w:name w:val="Comment Subject Char"/>
+    <w:basedOn w:val="CommentTextChar"/>
+    <w:link w:val="CommentSubject"/>
+    <w:uiPriority w:val="99"/>
+    <w:semiHidden/>
+    <w:rsid w:val="00DB5CDC"/>
+    <w:rPr>
+      <w:b/>
+      <w:bCs/>
+      <w:sz w:val="20"/>
+      <w:szCs w:val="20"/>
+    </w:rPr>
+  </w:style>
+  <w:style w:type="paragraph" w:styleId="BalloonText">
+    <w:name w:val="Balloon Text"/>
+    <w:basedOn w:val="Normal"/>
+    <w:link w:val="BalloonTextChar"/>
+    <w:uiPriority w:val="99"/>
+    <w:semiHidden/>
+    <w:unhideWhenUsed/>
+    <w:rsid w:val="00DB5CDC"/>
+    <w:rPr>
+      <w:rFonts w:ascii="Segoe UI" w:hAnsi="Segoe UI" w:cs="Segoe UI"/>
+      <w:sz w:val="18"/>
+      <w:szCs w:val="18"/>
+    </w:rPr>
+  </w:style>
+  <w:style w:type="character" w:customStyle="1" w:styleId="BalloonTextChar">
+    <w:name w:val="Balloon Text Char"/>
+    <w:basedOn w:val="DefaultParagraphFont"/>
+    <w:link w:val="BalloonText"/>
+    <w:uiPriority w:val="99"/>
+    <w:semiHidden/>
+    <w:rsid w:val="00DB5CDC"/>
+    <w:rPr>
+      <w:rFonts w:ascii="Segoe UI" w:hAnsi="Segoe UI" w:cs="Segoe UI"/>
+      <w:sz w:val="18"/>
+      <w:szCs w:val="18"/>
+    </w:rPr>
   </w:style>
 </w:styles>
 </file>

</xml_diff>